<commit_message>
att do relatório de consulta
</commit_message>
<xml_diff>
--- a/consulta/relatorio.docx
+++ b/consulta/relatorio.docx
@@ -1342,7 +1342,7 @@
         <w:t xml:space="preserve"> </w:t>
       </w:r>
       <w:r>
-        <w:t xml:space="preserve">têm distribuição binomial com média zero e são independentes dos efeitos aleatórios.</w:t>
+        <w:t xml:space="preserve">têm distribuição binomial com média zero, são independentes dos efeitos aleatórios mas não são independentes entre eles, ou seja, há uma dependência entre as observações agrupadas dentro de cada um dos clusters.</w:t>
       </w:r>
     </w:p>
     <w:p>
@@ -3164,19 +3164,7 @@
         <w:pStyle w:val="TextBody"/>
       </w:pPr>
       <w:r>
-        <w:t xml:space="preserve">Seguindo os passos anteriores, a pesquisadora pode construir duas linhas de modelos diferentes, um apenas com intecepto aleatório e outro com efeito aleatório no intercepto e em alguma variável de interesse, e depois compará-los através de uma medida de critério de informação com penalização da complexidade do modelo, como o BIC, AIC, ou através da estatística</w:t>
-      </w:r>
-      <w:r>
-        <w:t xml:space="preserve"> </w:t>
-      </w:r>
-      <w:r>
-        <w:rPr>
-          <w:i/>
-        </w:rPr>
-        <w:t xml:space="preserve">deviance</w:t>
-      </w:r>
-      <w:r>
-        <w:t xml:space="preserve">. Também pode comparar um modelo sem variáveis de nível 2 e outro com variáveis de nível 2.</w:t>
+        <w:t xml:space="preserve">Seguindo os passos anteriores, a pesquisadora pode construir duas linhas de modelos diferentes, um apenas com intecepto aleatório e outro com efeito aleatório no intercepto e em alguma variável de interesse, e depois compará-los através de alguma estatística. Também pode comparar um modelo sem variáveis de nível 2 e outro com variáveis de nível 2 ou variações de um mesmo modelo.</w:t>
       </w:r>
     </w:p>
     <w:p>
@@ -3184,20 +3172,208 @@
         <w:pStyle w:val="TextBody"/>
       </w:pPr>
       <w:r>
-        <w:t xml:space="preserve">De forma geral, caso esteja em dúvida entre mais de um modelo, o escolhido será o modelo que tenha o menor BIC,AIC ou</w:t>
-      </w:r>
-      <w:r>
-        <w:t xml:space="preserve"> </w:t>
-      </w:r>
-      <w:r>
-        <w:rPr>
-          <w:i/>
-        </w:rPr>
-        <w:t xml:space="preserve">deviance</w:t>
-      </w:r>
-      <w:r>
-        <w:t xml:space="preserve">, definidos como:</w:t>
-      </w:r>
+        <w:t xml:space="preserve">De forma geral, caso esteja em dúvida entre modelos aninhados, isto é, um é um caso particular</w:t>
+      </w:r>
+      <w:r>
+        <w:t xml:space="preserve"> </w:t>
+      </w:r>
+      <w:r>
+        <w:t xml:space="preserve">do outro – apresenta um maior número de parâmetros que a primeira – pode-se realizar um teste de razão de verossimilhança comparando-os. Como exemplo deixamos descrito o teste entre um modelo</w:t>
+      </w:r>
+      <w:r>
+        <w:t xml:space="preserve"> </w:t>
+      </w:r>
+      <m:oMath>
+        <m:sSub>
+          <m:e>
+            <m:r>
+              <m:t>A</m:t>
+            </m:r>
+          </m:e>
+          <m:sub>
+            <m:r>
+              <m:t>1</m:t>
+            </m:r>
+          </m:sub>
+        </m:sSub>
+      </m:oMath>
+      <w:r>
+        <w:t xml:space="preserve"> </w:t>
+      </w:r>
+      <w:r>
+        <w:t xml:space="preserve">e um modelo reduzido</w:t>
+      </w:r>
+      <w:r>
+        <w:t xml:space="preserve"> </w:t>
+      </w:r>
+      <m:oMath>
+        <m:sSub>
+          <m:e>
+            <m:r>
+              <m:t>A</m:t>
+            </m:r>
+          </m:e>
+          <m:sub>
+            <m:r>
+              <m:t>0</m:t>
+            </m:r>
+          </m:sub>
+        </m:sSub>
+      </m:oMath>
+      <w:r>
+        <w:t xml:space="preserve"> </w:t>
+      </w:r>
+      <w:r>
+        <w:t xml:space="preserve">(caso particular de</w:t>
+      </w:r>
+      <w:r>
+        <w:t xml:space="preserve"> </w:t>
+      </w:r>
+      <m:oMath>
+        <m:sSub>
+          <m:e>
+            <m:r>
+              <m:t>A</m:t>
+            </m:r>
+          </m:e>
+          <m:sub>
+            <m:r>
+              <m:t>1</m:t>
+            </m:r>
+          </m:sub>
+        </m:sSub>
+      </m:oMath>
+      <w:r>
+        <w:t xml:space="preserve">).</w:t>
+      </w:r>
+    </w:p>
+    <w:p>
+      <w:pPr>
+        <w:pStyle w:val="TextBody"/>
+      </w:pPr>
+      <m:oMath>
+        <m:sSub>
+          <m:e>
+            <m:r>
+              <m:t>H</m:t>
+            </m:r>
+          </m:e>
+          <m:sub>
+            <m:r>
+              <m:t>0</m:t>
+            </m:r>
+          </m:sub>
+        </m:sSub>
+      </m:oMath>
+      <w:r>
+        <w:t xml:space="preserve"> </w:t>
+      </w:r>
+      <w:r>
+        <w:t xml:space="preserve">: O modelo mais simples</w:t>
+      </w:r>
+      <w:r>
+        <w:t xml:space="preserve"> </w:t>
+      </w:r>
+      <m:oMath>
+        <m:sSub>
+          <m:e>
+            <m:r>
+              <m:t>A</m:t>
+            </m:r>
+          </m:e>
+          <m:sub>
+            <m:r>
+              <m:t>0</m:t>
+            </m:r>
+          </m:sub>
+        </m:sSub>
+      </m:oMath>
+      <w:r>
+        <w:t xml:space="preserve"> </w:t>
+      </w:r>
+      <w:r>
+        <w:t xml:space="preserve">se ajusta tão bem quanto o modelo</w:t>
+      </w:r>
+      <w:r>
+        <w:t xml:space="preserve"> </w:t>
+      </w:r>
+      <m:oMath>
+        <m:sSub>
+          <m:e>
+            <m:r>
+              <m:t>A</m:t>
+            </m:r>
+          </m:e>
+          <m:sub>
+            <m:r>
+              <m:t>1</m:t>
+            </m:r>
+          </m:sub>
+        </m:sSub>
+      </m:oMath>
+      <w:r>
+        <w:t xml:space="preserve"> </w:t>
+      </w:r>
+      <m:oMath>
+        <m:sSub>
+          <m:e>
+            <m:r>
+              <m:t>H</m:t>
+            </m:r>
+          </m:e>
+          <m:sub>
+            <m:r>
+              <m:t>1</m:t>
+            </m:r>
+          </m:sub>
+        </m:sSub>
+      </m:oMath>
+      <w:r>
+        <w:t xml:space="preserve"> </w:t>
+      </w:r>
+      <w:r>
+        <w:t xml:space="preserve">: O modelo</w:t>
+      </w:r>
+      <w:r>
+        <w:t xml:space="preserve"> </w:t>
+      </w:r>
+      <m:oMath>
+        <m:sSub>
+          <m:e>
+            <m:r>
+              <m:t>a</m:t>
+            </m:r>
+          </m:e>
+          <m:sub>
+            <m:r>
+              <m:t>1</m:t>
+            </m:r>
+          </m:sub>
+        </m:sSub>
+      </m:oMath>
+      <w:r>
+        <w:t xml:space="preserve"> </w:t>
+      </w:r>
+      <w:r>
+        <w:t xml:space="preserve">se ajusta significativamente melhor que o modelo mais simples</w:t>
+      </w:r>
+      <w:r>
+        <w:t xml:space="preserve"> </w:t>
+      </w:r>
+      <m:oMath>
+        <m:sSub>
+          <m:e>
+            <m:r>
+              <m:t>a</m:t>
+            </m:r>
+          </m:e>
+          <m:sub>
+            <m:r>
+              <m:t>0</m:t>
+            </m:r>
+          </m:sub>
+        </m:sSub>
+      </m:oMath>
     </w:p>
     <w:p>
       <w:pPr>
@@ -3209,13 +3385,28 @@
         </m:oMathParaPr>
         <m:oMath>
           <m:r>
-            <m:t>A</m:t>
-          </m:r>
-          <m:r>
-            <m:t>I</m:t>
-          </m:r>
-          <m:r>
-            <m:t>C</m:t>
+            <m:t>D</m:t>
+          </m:r>
+          <m:r>
+            <m:t>e</m:t>
+          </m:r>
+          <m:r>
+            <m:t>v</m:t>
+          </m:r>
+          <m:r>
+            <m:t>i</m:t>
+          </m:r>
+          <m:r>
+            <m:t>a</m:t>
+          </m:r>
+          <m:r>
+            <m:t>n</m:t>
+          </m:r>
+          <m:r>
+            <m:t>c</m:t>
+          </m:r>
+          <m:r>
+            <m:t>e</m:t>
           </m:r>
           <m:r>
             <m:t>=</m:t>
@@ -3262,27 +3453,454 @@
           <m:r>
             <m:t>o</m:t>
           </m:r>
-          <m:r>
-            <m:t>d</m:t>
-          </m:r>
+          <m:sSub>
+            <m:e>
+              <m:r>
+                <m:t>d</m:t>
+              </m:r>
+            </m:e>
+            <m:sub>
+              <m:r>
+                <m:t>0</m:t>
+              </m:r>
+            </m:sub>
+          </m:sSub>
           <m:r>
             <m:t>)</m:t>
           </m:r>
           <m:r>
-            <m:t>+</m:t>
+            <m:t>−</m:t>
+          </m:r>
+          <m:r>
+            <m:t>[</m:t>
+          </m:r>
+          <m:r>
+            <m:t>−</m:t>
           </m:r>
           <m:r>
             <m:t>2</m:t>
           </m:r>
           <m:r>
+            <m:t>l</m:t>
+          </m:r>
+          <m:r>
+            <m:t>n</m:t>
+          </m:r>
+          <m:r>
+            <m:t>(</m:t>
+          </m:r>
+          <m:r>
+            <m:t>l</m:t>
+          </m:r>
+          <m:r>
+            <m:t>i</m:t>
+          </m:r>
+          <m:r>
             <m:t>k</m:t>
           </m:r>
+          <m:r>
+            <m:t>e</m:t>
+          </m:r>
+          <m:r>
+            <m:t>l</m:t>
+          </m:r>
+          <m:r>
+            <m:t>i</m:t>
+          </m:r>
+          <m:r>
+            <m:t>h</m:t>
+          </m:r>
+          <m:r>
+            <m:t>o</m:t>
+          </m:r>
+          <m:r>
+            <m:t>o</m:t>
+          </m:r>
+          <m:sSub>
+            <m:e>
+              <m:r>
+                <m:t>d</m:t>
+              </m:r>
+            </m:e>
+            <m:sub>
+              <m:r>
+                <m:t>1</m:t>
+              </m:r>
+            </m:sub>
+          </m:sSub>
+          <m:r>
+            <m:t>)</m:t>
+          </m:r>
+          <m:r>
+            <m:t>]</m:t>
+          </m:r>
+          <m:r>
+            <m:t>∽</m:t>
+          </m:r>
+          <m:sSubSup>
+            <m:e>
+              <m:acc>
+                <m:accPr>
+                  <m:chr m:val="̃"/>
+                </m:accPr>
+                <m:e>
+                  <m:r>
+                    <m:t>χ</m:t>
+                  </m:r>
+                </m:e>
+              </m:acc>
+            </m:e>
+            <m:sub>
+              <m:r>
+                <m:t>l</m:t>
+              </m:r>
+            </m:sub>
+            <m:sup>
+              <m:r>
+                <m:t>2</m:t>
+              </m:r>
+            </m:sup>
+          </m:sSubSup>
         </m:oMath>
       </m:oMathPara>
     </w:p>
     <w:p>
       <w:pPr>
         <w:pStyle w:val="FirstParagraph"/>
+      </w:pPr>
+      <w:r>
+        <w:t xml:space="preserve">em que, nesse caso,</w:t>
+      </w:r>
+      <w:r>
+        <w:t xml:space="preserve"> </w:t>
+      </w:r>
+      <m:oMath>
+        <m:r>
+          <m:t>l</m:t>
+        </m:r>
+        <m:r>
+          <m:t>i</m:t>
+        </m:r>
+        <m:r>
+          <m:t>k</m:t>
+        </m:r>
+        <m:r>
+          <m:t>e</m:t>
+        </m:r>
+        <m:r>
+          <m:t>l</m:t>
+        </m:r>
+        <m:r>
+          <m:t>i</m:t>
+        </m:r>
+        <m:r>
+          <m:t>h</m:t>
+        </m:r>
+        <m:r>
+          <m:t>o</m:t>
+        </m:r>
+        <m:r>
+          <m:t>o</m:t>
+        </m:r>
+        <m:sSub>
+          <m:e>
+            <m:r>
+              <m:t>d</m:t>
+            </m:r>
+          </m:e>
+          <m:sub>
+            <m:r>
+              <m:t>0</m:t>
+            </m:r>
+          </m:sub>
+        </m:sSub>
+      </m:oMath>
+      <w:r>
+        <w:t xml:space="preserve"> </w:t>
+      </w:r>
+      <w:r>
+        <w:t xml:space="preserve">é a verossimilhança do modelo reduzido</w:t>
+      </w:r>
+      <w:r>
+        <w:t xml:space="preserve"> </w:t>
+      </w:r>
+      <m:oMath>
+        <m:sSub>
+          <m:e>
+            <m:r>
+              <m:t>A</m:t>
+            </m:r>
+          </m:e>
+          <m:sub>
+            <m:r>
+              <m:t>0</m:t>
+            </m:r>
+          </m:sub>
+        </m:sSub>
+      </m:oMath>
+      <w:r>
+        <w:t xml:space="preserve"> </w:t>
+      </w:r>
+      <w:r>
+        <w:t xml:space="preserve">e</w:t>
+      </w:r>
+      <w:r>
+        <w:t xml:space="preserve"> </w:t>
+      </w:r>
+      <m:oMath>
+        <m:r>
+          <m:t>l</m:t>
+        </m:r>
+        <m:r>
+          <m:t>i</m:t>
+        </m:r>
+        <m:r>
+          <m:t>k</m:t>
+        </m:r>
+        <m:r>
+          <m:t>e</m:t>
+        </m:r>
+        <m:r>
+          <m:t>l</m:t>
+        </m:r>
+        <m:r>
+          <m:t>i</m:t>
+        </m:r>
+        <m:r>
+          <m:t>h</m:t>
+        </m:r>
+        <m:r>
+          <m:t>o</m:t>
+        </m:r>
+        <m:r>
+          <m:t>o</m:t>
+        </m:r>
+        <m:sSub>
+          <m:e>
+            <m:r>
+              <m:t>d</m:t>
+            </m:r>
+          </m:e>
+          <m:sub>
+            <m:r>
+              <m:t>1</m:t>
+            </m:r>
+          </m:sub>
+        </m:sSub>
+      </m:oMath>
+      <w:r>
+        <w:t xml:space="preserve"> </w:t>
+      </w:r>
+      <w:r>
+        <w:t xml:space="preserve">é a verossimilhança do modelo</w:t>
+      </w:r>
+      <w:r>
+        <w:t xml:space="preserve"> </w:t>
+      </w:r>
+      <m:oMath>
+        <m:sSub>
+          <m:e>
+            <m:r>
+              <m:t>A</m:t>
+            </m:r>
+          </m:e>
+          <m:sub>
+            <m:r>
+              <m:t>1</m:t>
+            </m:r>
+          </m:sub>
+        </m:sSub>
+      </m:oMath>
+      <w:r>
+        <w:t xml:space="preserve">. O</w:t>
+      </w:r>
+      <w:r>
+        <w:t xml:space="preserve"> </w:t>
+      </w:r>
+      <w:r>
+        <w:rPr>
+          <w:i/>
+        </w:rPr>
+        <w:t xml:space="preserve">deviance</w:t>
+      </w:r>
+      <w:r>
+        <w:t xml:space="preserve"> </w:t>
+      </w:r>
+      <w:r>
+        <w:t xml:space="preserve">tem distribuição qui-quadrado com graus de liberdade (</w:t>
+      </w:r>
+      <m:oMath>
+        <m:r>
+          <m:t>l</m:t>
+        </m:r>
+      </m:oMath>
+      <w:r>
+        <w:t xml:space="preserve">) igual a diferença do número de parâmetros em cada modelo. Se o p-valor &lt; 0.05, então há indicíos para rejeitar</w:t>
+      </w:r>
+      <w:r>
+        <w:t xml:space="preserve"> </w:t>
+      </w:r>
+      <m:oMath>
+        <m:sSub>
+          <m:e>
+            <m:r>
+              <m:t>H</m:t>
+            </m:r>
+          </m:e>
+          <m:sub>
+            <m:r>
+              <m:t>0</m:t>
+            </m:r>
+          </m:sub>
+        </m:sSub>
+      </m:oMath>
+      <w:r>
+        <w:t xml:space="preserve">, ou seja, o modelo mais simples não parece se ajustar tão bem quanto o modelo</w:t>
+      </w:r>
+      <w:r>
+        <w:t xml:space="preserve"> </w:t>
+      </w:r>
+      <m:oMath>
+        <m:sSub>
+          <m:e>
+            <m:r>
+              <m:t>A</m:t>
+            </m:r>
+          </m:e>
+          <m:sub>
+            <m:r>
+              <m:t>1</m:t>
+            </m:r>
+          </m:sub>
+        </m:sSub>
+      </m:oMath>
+      <w:r>
+        <w:t xml:space="preserve">.</w:t>
+      </w:r>
+    </w:p>
+    <w:p>
+      <w:pPr>
+        <w:pStyle w:val="TextBody"/>
+      </w:pPr>
+      <w:r>
+        <w:t xml:space="preserve">O software</w:t>
+      </w:r>
+      <w:r>
+        <w:t xml:space="preserve"> </w:t>
+      </w:r>
+      <w:r>
+        <w:rPr>
+          <w:rStyle w:val="VerbatimChar"/>
+        </w:rPr>
+        <w:t xml:space="preserve">Stata</w:t>
+      </w:r>
+      <w:r>
+        <w:t xml:space="preserve"> </w:t>
+      </w:r>
+      <w:r>
+        <w:t xml:space="preserve">apresenta na parte superior da saída (log likelihood) o log da</w:t>
+      </w:r>
+      <w:r>
+        <w:t xml:space="preserve"> </w:t>
+      </w:r>
+      <w:r>
+        <w:t xml:space="preserve">verossimilhança do modelo testado (</w:t>
+      </w:r>
+      <m:oMath>
+        <m:r>
+          <m:t>l</m:t>
+        </m:r>
+        <m:r>
+          <m:t>n</m:t>
+        </m:r>
+        <m:r>
+          <m:t>(</m:t>
+        </m:r>
+        <m:r>
+          <m:t>l</m:t>
+        </m:r>
+        <m:r>
+          <m:t>i</m:t>
+        </m:r>
+        <m:r>
+          <m:t>k</m:t>
+        </m:r>
+        <m:r>
+          <m:t>e</m:t>
+        </m:r>
+        <m:r>
+          <m:t>l</m:t>
+        </m:r>
+        <m:r>
+          <m:t>i</m:t>
+        </m:r>
+        <m:r>
+          <m:t>h</m:t>
+        </m:r>
+        <m:r>
+          <m:t>o</m:t>
+        </m:r>
+        <m:r>
+          <m:t>o</m:t>
+        </m:r>
+        <m:sSub>
+          <m:e>
+            <m:r>
+              <m:t>d</m:t>
+            </m:r>
+          </m:e>
+          <m:sub>
+            <m:r>
+              <m:t>*</m:t>
+            </m:r>
+          </m:sub>
+        </m:sSub>
+        <m:r>
+          <m:t>)</m:t>
+        </m:r>
+      </m:oMath>
+      <w:r>
+        <w:t xml:space="preserve">).</w:t>
+      </w:r>
+      <w:r>
+        <w:t xml:space="preserve"> </w:t>
+      </w:r>
+      <w:r>
+        <w:t xml:space="preserve">A função</w:t>
+      </w:r>
+      <w:r>
+        <w:t xml:space="preserve"> </w:t>
+      </w:r>
+      <w:r>
+        <w:rPr>
+          <w:b/>
+        </w:rPr>
+        <w:t xml:space="preserve">lrteste modelo_1 modelo_2</w:t>
+      </w:r>
+      <w:r>
+        <w:t xml:space="preserve"> </w:t>
+      </w:r>
+      <w:r>
+        <w:t xml:space="preserve">realiza o teste de verossimilhança no software.</w:t>
+      </w:r>
+    </w:p>
+    <w:p>
+      <w:pPr>
+        <w:pStyle w:val="TextBody"/>
+      </w:pPr>
+      <w:r>
+        <w:t xml:space="preserve">Para comparar modelos não aninhados, isto é, um não é um caso particular</w:t>
+      </w:r>
+      <w:r>
+        <w:t xml:space="preserve"> </w:t>
+      </w:r>
+      <w:r>
+        <w:t xml:space="preserve">do outro, usamos as medidas AIC e BIC descritas a seguir:</w:t>
+      </w:r>
+    </w:p>
+    <w:p>
+      <w:pPr>
+        <w:pStyle w:val="TextBody"/>
       </w:pPr>
       <m:oMathPara>
         <m:oMathParaPr>
@@ -3290,7 +3908,7 @@
         </m:oMathParaPr>
         <m:oMath>
           <m:r>
-            <m:t>B</m:t>
+            <m:t>A</m:t>
           </m:r>
           <m:r>
             <m:t>I</m:t>
@@ -3353,19 +3971,7 @@
             <m:t>+</m:t>
           </m:r>
           <m:r>
-            <m:t>l</m:t>
-          </m:r>
-          <m:r>
-            <m:t>n</m:t>
-          </m:r>
-          <m:r>
-            <m:t>(</m:t>
-          </m:r>
-          <m:r>
-            <m:t>N</m:t>
-          </m:r>
-          <m:r>
-            <m:t>)</m:t>
+            <m:t>2</m:t>
           </m:r>
           <m:r>
             <m:t>k</m:t>
@@ -3376,65 +3982,6 @@
     <w:p>
       <w:pPr>
         <w:pStyle w:val="FirstParagraph"/>
-      </w:pPr>
-      <w:r>
-        <w:t xml:space="preserve">Sendo</w:t>
-      </w:r>
-      <w:r>
-        <w:t xml:space="preserve"> </w:t>
-      </w:r>
-      <m:oMath>
-        <m:r>
-          <m:t>k</m:t>
-        </m:r>
-      </m:oMath>
-      <w:r>
-        <w:t xml:space="preserve"> </w:t>
-      </w:r>
-      <w:r>
-        <w:t xml:space="preserve">o número de parâmetros estimados e</w:t>
-      </w:r>
-      <w:r>
-        <w:t xml:space="preserve"> </w:t>
-      </w:r>
-      <m:oMath>
-        <m:r>
-          <m:t>N</m:t>
-        </m:r>
-      </m:oMath>
-      <w:r>
-        <w:t xml:space="preserve"> </w:t>
-      </w:r>
-      <w:r>
-        <w:t xml:space="preserve">o número de observações.</w:t>
-      </w:r>
-    </w:p>
-    <w:p>
-      <w:pPr>
-        <w:pStyle w:val="TextBody"/>
-      </w:pPr>
-      <w:r>
-        <w:t xml:space="preserve">A</w:t>
-      </w:r>
-      <w:r>
-        <w:t xml:space="preserve"> </w:t>
-      </w:r>
-      <w:r>
-        <w:rPr>
-          <w:i/>
-        </w:rPr>
-        <w:t xml:space="preserve">deviance</w:t>
-      </w:r>
-      <w:r>
-        <w:t xml:space="preserve"> </w:t>
-      </w:r>
-      <w:r>
-        <w:t xml:space="preserve">é definida por:</w:t>
-      </w:r>
-    </w:p>
-    <w:p>
-      <w:pPr>
-        <w:pStyle w:val="TextBody"/>
       </w:pPr>
       <m:oMathPara>
         <m:oMathParaPr>
@@ -3442,154 +3989,85 @@
         </m:oMathParaPr>
         <m:oMath>
           <m:r>
-            <m:t>D</m:t>
+            <m:t>B</m:t>
+          </m:r>
+          <m:r>
+            <m:t>I</m:t>
+          </m:r>
+          <m:r>
+            <m:t>C</m:t>
+          </m:r>
+          <m:r>
+            <m:t>=</m:t>
+          </m:r>
+          <m:r>
+            <m:t>−</m:t>
+          </m:r>
+          <m:r>
+            <m:t>2</m:t>
+          </m:r>
+          <m:r>
+            <m:t>l</m:t>
+          </m:r>
+          <m:r>
+            <m:t>n</m:t>
+          </m:r>
+          <m:r>
+            <m:t>(</m:t>
+          </m:r>
+          <m:r>
+            <m:t>l</m:t>
+          </m:r>
+          <m:r>
+            <m:t>i</m:t>
+          </m:r>
+          <m:r>
+            <m:t>k</m:t>
           </m:r>
           <m:r>
             <m:t>e</m:t>
           </m:r>
           <m:r>
-            <m:t>v</m:t>
+            <m:t>l</m:t>
           </m:r>
           <m:r>
             <m:t>i</m:t>
           </m:r>
           <m:r>
-            <m:t>a</m:t>
+            <m:t>h</m:t>
+          </m:r>
+          <m:r>
+            <m:t>o</m:t>
+          </m:r>
+          <m:r>
+            <m:t>o</m:t>
+          </m:r>
+          <m:r>
+            <m:t>d</m:t>
+          </m:r>
+          <m:r>
+            <m:t>)</m:t>
+          </m:r>
+          <m:r>
+            <m:t>+</m:t>
+          </m:r>
+          <m:r>
+            <m:t>l</m:t>
           </m:r>
           <m:r>
             <m:t>n</m:t>
           </m:r>
           <m:r>
-            <m:t>c</m:t>
-          </m:r>
-          <m:r>
-            <m:t>e</m:t>
-          </m:r>
-          <m:r>
-            <m:t>=</m:t>
-          </m:r>
-          <m:r>
-            <m:t>−</m:t>
-          </m:r>
-          <m:r>
-            <m:t>2</m:t>
-          </m:r>
-          <m:r>
-            <m:t>l</m:t>
-          </m:r>
-          <m:r>
-            <m:t>n</m:t>
-          </m:r>
-          <m:r>
             <m:t>(</m:t>
           </m:r>
           <m:r>
-            <m:t>l</m:t>
-          </m:r>
-          <m:r>
-            <m:t>i</m:t>
+            <m:t>N</m:t>
+          </m:r>
+          <m:r>
+            <m:t>)</m:t>
           </m:r>
           <m:r>
             <m:t>k</m:t>
-          </m:r>
-          <m:r>
-            <m:t>e</m:t>
-          </m:r>
-          <m:r>
-            <m:t>l</m:t>
-          </m:r>
-          <m:r>
-            <m:t>i</m:t>
-          </m:r>
-          <m:r>
-            <m:t>h</m:t>
-          </m:r>
-          <m:r>
-            <m:t>o</m:t>
-          </m:r>
-          <m:r>
-            <m:t>o</m:t>
-          </m:r>
-          <m:sSub>
-            <m:e>
-              <m:r>
-                <m:t>d</m:t>
-              </m:r>
-            </m:e>
-            <m:sub>
-              <m:r>
-                <m:t>0</m:t>
-              </m:r>
-            </m:sub>
-          </m:sSub>
-          <m:r>
-            <m:t>)</m:t>
-          </m:r>
-          <m:r>
-            <m:t>−</m:t>
-          </m:r>
-          <m:r>
-            <m:t>[</m:t>
-          </m:r>
-          <m:r>
-            <m:t>−</m:t>
-          </m:r>
-          <m:r>
-            <m:t>2</m:t>
-          </m:r>
-          <m:r>
-            <m:t>l</m:t>
-          </m:r>
-          <m:r>
-            <m:t>n</m:t>
-          </m:r>
-          <m:r>
-            <m:t>(</m:t>
-          </m:r>
-          <m:r>
-            <m:t>l</m:t>
-          </m:r>
-          <m:r>
-            <m:t>i</m:t>
-          </m:r>
-          <m:r>
-            <m:t>k</m:t>
-          </m:r>
-          <m:r>
-            <m:t>e</m:t>
-          </m:r>
-          <m:r>
-            <m:t>l</m:t>
-          </m:r>
-          <m:r>
-            <m:t>i</m:t>
-          </m:r>
-          <m:r>
-            <m:t>h</m:t>
-          </m:r>
-          <m:r>
-            <m:t>o</m:t>
-          </m:r>
-          <m:r>
-            <m:t>o</m:t>
-          </m:r>
-          <m:sSub>
-            <m:e>
-              <m:r>
-                <m:t>d</m:t>
-              </m:r>
-            </m:e>
-            <m:sub>
-              <m:r>
-                <m:t>1</m:t>
-              </m:r>
-            </m:sub>
-          </m:sSub>
-          <m:r>
-            <m:t>)</m:t>
-          </m:r>
-          <m:r>
-            <m:t>]</m:t>
           </m:r>
         </m:oMath>
       </m:oMathPara>
@@ -3599,212 +4077,41 @@
         <w:pStyle w:val="FirstParagraph"/>
       </w:pPr>
       <w:r>
-        <w:t xml:space="preserve">em que</w:t>
+        <w:t xml:space="preserve">Sendo</w:t>
       </w:r>
       <w:r>
         <w:t xml:space="preserve"> </w:t>
       </w:r>
       <m:oMath>
         <m:r>
-          <m:t>l</m:t>
-        </m:r>
-        <m:r>
-          <m:t>i</m:t>
-        </m:r>
-        <m:r>
           <m:t>k</m:t>
         </m:r>
-        <m:r>
-          <m:t>e</m:t>
-        </m:r>
-        <m:r>
-          <m:t>l</m:t>
-        </m:r>
-        <m:r>
-          <m:t>i</m:t>
-        </m:r>
-        <m:r>
-          <m:t>h</m:t>
-        </m:r>
-        <m:r>
-          <m:t>o</m:t>
-        </m:r>
-        <m:r>
-          <m:t>o</m:t>
-        </m:r>
-        <m:sSub>
-          <m:e>
-            <m:r>
-              <m:t>d</m:t>
-            </m:r>
-          </m:e>
-          <m:sub>
-            <m:r>
-              <m:t>0</m:t>
-            </m:r>
-          </m:sub>
-        </m:sSub>
       </m:oMath>
       <w:r>
         <w:t xml:space="preserve"> </w:t>
       </w:r>
       <w:r>
-        <w:t xml:space="preserve">é a verossimilhança do modelo nulo, ou seja, sem a presença de</w:t>
-      </w:r>
-      <w:r>
-        <w:t xml:space="preserve"> </w:t>
-      </w:r>
-      <w:r>
-        <w:t xml:space="preserve">covariáveis, e</w:t>
+        <w:t xml:space="preserve">o número de parâmetros estimados e</w:t>
       </w:r>
       <w:r>
         <w:t xml:space="preserve"> </w:t>
       </w:r>
       <m:oMath>
         <m:r>
-          <m:t>l</m:t>
-        </m:r>
-        <m:r>
-          <m:t>i</m:t>
-        </m:r>
-        <m:r>
-          <m:t>k</m:t>
-        </m:r>
-        <m:r>
-          <m:t>e</m:t>
-        </m:r>
-        <m:r>
-          <m:t>l</m:t>
-        </m:r>
-        <m:r>
-          <m:t>i</m:t>
-        </m:r>
-        <m:r>
-          <m:t>h</m:t>
-        </m:r>
-        <m:r>
-          <m:t>o</m:t>
-        </m:r>
-        <m:r>
-          <m:t>o</m:t>
-        </m:r>
-        <m:sSub>
-          <m:e>
-            <m:r>
-              <m:t>d</m:t>
-            </m:r>
-          </m:e>
-          <m:sub>
-            <m:r>
-              <m:t>1</m:t>
-            </m:r>
-          </m:sub>
-        </m:sSub>
+          <m:t>N</m:t>
+        </m:r>
       </m:oMath>
       <w:r>
         <w:t xml:space="preserve"> </w:t>
       </w:r>
       <w:r>
-        <w:t xml:space="preserve">é a verossimilhança do modelo completo.</w:t>
-      </w:r>
-    </w:p>
-    <w:p>
-      <w:pPr>
-        <w:pStyle w:val="TextBody"/>
-      </w:pPr>
-      <w:r>
-        <w:t xml:space="preserve">Assim, tem-se que o modelo que apresentar a menor deviance é aquele que melhor</w:t>
-      </w:r>
-      <w:r>
-        <w:t xml:space="preserve"> </w:t>
-      </w:r>
-      <w:r>
-        <w:t xml:space="preserve">se ajusta ao conjunto de dados.</w:t>
-      </w:r>
-    </w:p>
-    <w:p>
-      <w:pPr>
-        <w:pStyle w:val="TextBody"/>
-      </w:pPr>
-      <w:r>
-        <w:t xml:space="preserve">O software</w:t>
-      </w:r>
-      <w:r>
-        <w:t xml:space="preserve"> </w:t>
-      </w:r>
-      <w:r>
-        <w:rPr>
-          <w:rStyle w:val="VerbatimChar"/>
-        </w:rPr>
-        <w:t xml:space="preserve">Stata</w:t>
-      </w:r>
-      <w:r>
-        <w:t xml:space="preserve"> </w:t>
-      </w:r>
-      <w:r>
-        <w:t xml:space="preserve">apresenta na parte superior da saída (log likelihood) o log da</w:t>
-      </w:r>
-      <w:r>
-        <w:t xml:space="preserve"> </w:t>
-      </w:r>
-      <w:r>
-        <w:t xml:space="preserve">verossimilhança do modelo testado (</w:t>
-      </w:r>
-      <m:oMath>
-        <m:r>
-          <m:t>l</m:t>
-        </m:r>
-        <m:r>
-          <m:t>n</m:t>
-        </m:r>
-        <m:r>
-          <m:t>(</m:t>
-        </m:r>
-        <m:r>
-          <m:t>l</m:t>
-        </m:r>
-        <m:r>
-          <m:t>i</m:t>
-        </m:r>
-        <m:r>
-          <m:t>k</m:t>
-        </m:r>
-        <m:r>
-          <m:t>e</m:t>
-        </m:r>
-        <m:r>
-          <m:t>l</m:t>
-        </m:r>
-        <m:r>
-          <m:t>i</m:t>
-        </m:r>
-        <m:r>
-          <m:t>h</m:t>
-        </m:r>
-        <m:r>
-          <m:t>o</m:t>
-        </m:r>
-        <m:r>
-          <m:t>o</m:t>
-        </m:r>
-        <m:sSub>
-          <m:e>
-            <m:r>
-              <m:t>d</m:t>
-            </m:r>
-          </m:e>
-          <m:sub>
-            <m:r>
-              <m:t>*</m:t>
-            </m:r>
-          </m:sub>
-        </m:sSub>
-        <m:r>
-          <m:t>)</m:t>
-        </m:r>
-      </m:oMath>
-      <w:r>
-        <w:t xml:space="preserve">).</w:t>
+        <w:t xml:space="preserve">o número de observações.</w:t>
+      </w:r>
+      <w:r>
+        <w:br/>
+      </w:r>
+      <w:r>
+        <w:t xml:space="preserve">Nesse caso, não há distribuição de probabilidades envolvidas, logo, quanto menor os valores do BIC/AIC, melhor o ajuste do modelo.</w:t>
       </w:r>
     </w:p>
     <w:p>
@@ -3849,9 +4156,9 @@
       <w:pPr>
         <w:pStyle w:val="Heading2"/>
       </w:pPr>
-      <w:bookmarkStart w:id="32" w:name="medidas-de-desempenho"/>
-      <w:r>
-        <w:t xml:space="preserve">6.3 Medidas de desempenho</w:t>
+      <w:bookmarkStart w:id="32" w:name="diagnóstico-e-qualidade-do-ajuste"/>
+      <w:r>
+        <w:t xml:space="preserve">6.3 Diagnóstico e Qualidade do ajuste</w:t>
       </w:r>
       <w:bookmarkEnd w:id="32"/>
     </w:p>
@@ -3860,7 +4167,7 @@
         <w:pStyle w:val="FirstParagraph"/>
       </w:pPr>
       <w:r>
-        <w:t xml:space="preserve">Após encontrar o modelo final é importante avaliar o ajuste do mesmo, ou seja, se ele é o modelo ideal para os seus dados.</w:t>
+        <w:t xml:space="preserve">Após encontrar o modelo final é importante avaliar se o modelo é eficiente para descrever a relação entre as variáveis independentes e a variável dependente. Assim, devemos verificar se os pressupostos do modelo foram respeitadas através.</w:t>
       </w:r>
     </w:p>
     <w:p>
@@ -3868,7 +4175,7 @@
         <w:pStyle w:val="TextBody"/>
       </w:pPr>
       <w:r>
-        <w:t xml:space="preserve">Usando como exemplo o modelo apenas com intercepto aleatório, podemos avaliar o ajuste do modelo realizando uma análise residual através de um gráfico dos resíduos estimados (as estimativas de</w:t>
+        <w:t xml:space="preserve">Usando como exemplo o modelo apenas com intercepto aleatório, podemos avaliar o ajuste do modelo realizando uma análise dos efeitos aleatórios através de um gráfico dos efeitos estimados (as estimativas de</w:t>
       </w:r>
       <w:r>
         <w:t xml:space="preserve"> </w:t>
@@ -3891,7 +4198,7 @@
         </m:sSub>
       </m:oMath>
       <w:r>
-        <w:t xml:space="preserve">) e os quantis da distribuição teórica normal. Idealmente, os resíduos coincidem com os quantis, formando uma linha reta diagonal pois eles seguem a distribuição determinada.</w:t>
+        <w:t xml:space="preserve">) padronizados (ou estudentizados) e os quantis da distribuição teórica normal. Idealmente, as estimativas sos efeitos aleatórios dos clusters coincidem com os quantis, formando uma linha reta diagonal pois eles seguem a distribuição determinada.</w:t>
       </w:r>
     </w:p>
     <w:p>
@@ -3899,7 +4206,7 @@
         <w:pStyle w:val="TextBody"/>
       </w:pPr>
       <w:r>
-        <w:t xml:space="preserve">Em outras palavras, para verificar o pressuposto de normalidade do efeito aleatório do cluster, pode-se verificar se os resíduos desses clusters são aproximadamente normais. O gráfico deverá apresentar no eixo x os quantis teóricos da distribuição normal, em relação aos resíduos no eixo y.</w:t>
+        <w:t xml:space="preserve">Em outras palavras, para verificar o pressuposto de normalidade do efeito aleatório do cluster, pode-se verificar se os os valores preditos dos efeitos aleatórios padronizados (ou estudentizados) são aproximadamente normais. O gráfico deverá apresentar no eixo x os quantis teóricos da distribuição normal, em relação as estimativas no eixo y.</w:t>
       </w:r>
     </w:p>
     <w:p>
@@ -3907,21 +4214,24 @@
         <w:pStyle w:val="TextBody"/>
       </w:pPr>
       <w:r>
-        <w:t xml:space="preserve">Salientamos que, caso exista mais de um efeito aleatório no modelo - como em (1) - todos os</w:t>
-      </w:r>
-      <w:r>
-        <w:t xml:space="preserve"> </w:t>
+        <w:t xml:space="preserve">Do ponto de vista do nível 1 (estudantes), deve-se observar no diagnóstico do modelo</w:t>
+      </w:r>
+      <w:r>
+        <w:t xml:space="preserve"> </w:t>
+      </w:r>
+      <w:r>
+        <w:t xml:space="preserve">se a função estimada é monotônica e se tem forma sigmoidal, através de um gráfico do resíduos do nível estudantes (</w:t>
       </w:r>
       <m:oMath>
         <m:sSub>
           <m:e>
             <m:r>
-              <m:t>u</m:t>
+              <m:t>ϵ</m:t>
             </m:r>
           </m:e>
           <m:sub>
             <m:r>
-              <m:t>k</m:t>
+              <m:t>i</m:t>
             </m:r>
             <m:r>
               <m:t>j</m:t>
@@ -3930,18 +4240,49 @@
         </m:sSub>
       </m:oMath>
       <w:r>
+        <w:t xml:space="preserve">) no eixo y e as observações no eixo x.</w:t>
+      </w:r>
+    </w:p>
+    <w:p>
+      <w:pPr>
+        <w:pStyle w:val="TextBody"/>
+      </w:pPr>
+      <w:r>
+        <w:t xml:space="preserve">Um modelo vai parecer não ter se ajustado bem quando os pressupostos anteriores não parecerem ser respeitados.Além disso, os testes na seção 6.2 também são formas de avaliar os modelos</w:t>
+      </w:r>
+    </w:p>
+    <w:p>
+      <w:pPr>
+        <w:pStyle w:val="TextBody"/>
+      </w:pPr>
+      <w:r>
+        <w:t xml:space="preserve">Salientamos que, caso exista mais de um efeito aleatório no modelo – como em (1) – todos os</w:t>
+      </w:r>
+      <w:r>
+        <w:t xml:space="preserve"> </w:t>
+      </w:r>
+      <m:oMath>
+        <m:sSub>
+          <m:e>
+            <m:r>
+              <m:t>u</m:t>
+            </m:r>
+          </m:e>
+          <m:sub>
+            <m:r>
+              <m:t>k</m:t>
+            </m:r>
+            <m:r>
+              <m:t>j</m:t>
+            </m:r>
+          </m:sub>
+        </m:sSub>
+      </m:oMath>
+      <w:r>
         <w:t xml:space="preserve"> </w:t>
       </w:r>
       <w:r>
         <w:t xml:space="preserve">devem ser analisados graficamente para entender se eles respeitam o pressuposto de distribuição normal.</w:t>
-      </w:r>
-    </w:p>
-    <w:p>
-      <w:pPr>
-        <w:pStyle w:val="TextBody"/>
-      </w:pPr>
-      <w:r>
-        <w:t xml:space="preserve">Outra sugestão é um gráfico de resíduos quantilicos</w:t>
       </w:r>
     </w:p>
     <w:p>
@@ -5251,7 +5592,13 @@
         <w:t xml:space="preserve"> </w:t>
       </w:r>
       <w:r>
-        <w:t xml:space="preserve">ajuste. Como p-valor &lt; 0.001, há indícios para rejeitar a hipótese nula e utilizar,</w:t>
+        <w:t xml:space="preserve">ajuste. Se a hipótese nula é rejeitada, existem evidências de que o modelo com efeito aleatório de cluster se ajusta melhor do que o modelo sem esse efeito</w:t>
+      </w:r>
+      <w:r>
+        <w:t xml:space="preserve"> </w:t>
+      </w:r>
+      <w:r>
+        <w:t xml:space="preserve">Como p-valor &lt; 0.001, há indícios para rejeitar a hipótese nula e utilizar,</w:t>
       </w:r>
       <w:r>
         <w:t xml:space="preserve"> </w:t>
@@ -5320,7 +5667,7 @@
         <w:pStyle w:val="TextBody"/>
       </w:pPr>
       <w:r>
-        <w:t xml:space="preserve">A tabela de estimativa acima relata os efeitos fixos do modleo e os componentes de variância estimados. Os efeitos fixos estão no formato logit tradicional. Como queremos a razão de chances em vez dos coeficientes na escala logit, devemos exponenciar as estimativas e os intervalos de confiança para encontrar um resultado interpretável. Podemos fazer</w:t>
+        <w:t xml:space="preserve">A tabela de estimativa acima relata os efeitos fixos do modelo e os componentes de variância estimados. Os efeitos fixos estão no formato logit tradicional. Como queremos a razão de chances em vez dos coeficientes na escala logit, devemos exponenciar as estimativas e os intervalos de confiança para encontrar um resultado interpretável. Podemos fazer</w:t>
       </w:r>
       <w:r>
         <w:t xml:space="preserve"> </w:t>
@@ -5361,7 +5708,7 @@
         <w:pStyle w:val="TextBody"/>
       </w:pPr>
       <w:r>
-        <w:t xml:space="preserve">Transformando em razão de chances,e considerando mulheres em um mesmo distrito, descobre-se que a chance das mulheres em zona urbana usarem anticoncepcionais é o dobro das mulheres em zona rural (</w:t>
+        <w:t xml:space="preserve">Transformando em razão de chances, considerando mulheres em um mesmo distrito e mantidas as demais variáveis constantes, descobre-se que a chance das mulheres em zona urbana usarem anticoncepcionais é o dobro das mulheres em zona rural (</w:t>
       </w:r>
       <m:oMath>
         <m:sSup>
@@ -9619,9 +9966,9 @@
       <w:pPr>
         <w:pStyle w:val="Heading2"/>
       </w:pPr>
-      <w:bookmarkStart w:id="37" w:name="correlação-interclasse"/>
-      <w:r>
-        <w:t xml:space="preserve">6.5 Correlação Interclasse</w:t>
+      <w:bookmarkStart w:id="37" w:name="correlação-intra-classe"/>
+      <w:r>
+        <w:t xml:space="preserve">6.5 Correlação Intra-classe</w:t>
       </w:r>
       <w:bookmarkEnd w:id="37"/>
     </w:p>
@@ -9654,7 +10001,7 @@
         <w:t xml:space="preserve"> </w:t>
       </w:r>
       <w:r>
-        <w:t xml:space="preserve">intraclasse</w:t>
+        <w:t xml:space="preserve">intra-classe</w:t>
       </w:r>
       <w:r>
         <w:t xml:space="preserve"> </w:t>
@@ -9669,13 +10016,7 @@
         <w:t xml:space="preserve"> </w:t>
       </w:r>
       <w:r>
-        <w:t xml:space="preserve">varia de 0 a 1 e indica o quanto da variação é explicada</w:t>
-      </w:r>
-      <w:r>
-        <w:t xml:space="preserve"> </w:t>
-      </w:r>
-      <w:r>
-        <w:t xml:space="preserve">pela diferença entre cursos.</w:t>
+        <w:t xml:space="preserve">varia de 0 a 1 e indica a proporção da variância explicada pela estrutura de agrupamento. Alternativamente, também representa a correlação entre duas observações dentro do mesmo cluster. Logo, quanto maior a correlação dentro dos clusters (ou seja, quanto maior o ICC), menor será a variabilidade dentro dos clusters e, consequentemente, maior será a variabilidade entre os clusters.</w:t>
       </w:r>
     </w:p>
     <w:p>
@@ -9687,13 +10028,13 @@
         </w:numPr>
       </w:pPr>
       <w:r>
-        <w:t xml:space="preserve">Um ICC = 0 indica que os cursos são homogêneos entre si, ou seja, a evasão</w:t>
-      </w:r>
-      <w:r>
-        <w:t xml:space="preserve"> </w:t>
-      </w:r>
-      <w:r>
-        <w:t xml:space="preserve">independe do curso;</w:t>
+        <w:t xml:space="preserve">Um ICC = 0 indica que não há variação entre os clusters, ou seja, a evasão</w:t>
+      </w:r>
+      <w:r>
+        <w:t xml:space="preserve"> </w:t>
+      </w:r>
+      <w:r>
+        <w:t xml:space="preserve">não difere de cluster para cluster;</w:t>
       </w:r>
       <w:r>
         <w:br/>
@@ -9714,12 +10055,20 @@
         <w:t xml:space="preserve"> </w:t>
       </w:r>
       <w:r>
-        <w:t xml:space="preserve">os cursos. A seguir, apresentamos a fórmula matemática da métrica para o exemplo (1)</w:t>
+        <w:t xml:space="preserve">os cluster, ou seja, não há variação dentro ddo cluster.</w:t>
       </w:r>
     </w:p>
     <w:p>
       <w:pPr>
         <w:pStyle w:val="FirstParagraph"/>
+      </w:pPr>
+      <w:r>
+        <w:t xml:space="preserve">A seguir, apresentamos a fórmula matemática da métrica para um modelo com intercepto aleatório</w:t>
+      </w:r>
+    </w:p>
+    <w:p>
+      <w:pPr>
+        <w:pStyle w:val="TextBody"/>
       </w:pPr>
       <m:oMathPara>
         <m:oMathParaPr>
@@ -9909,13 +10258,13 @@
         <w:pStyle w:val="TextBody"/>
       </w:pPr>
       <w:r>
-        <w:t xml:space="preserve">Ou seja, um ICC = 0.65 indicaria que 65% da chance de evasão na UFRJ é explicada</w:t>
-      </w:r>
-      <w:r>
-        <w:t xml:space="preserve"> </w:t>
-      </w:r>
-      <w:r>
-        <w:t xml:space="preserve">pela diferença entre os cursos e 35% da chance de evasão é explicada pelas</w:t>
+        <w:t xml:space="preserve">Ou seja, um ICC = 0.30 indicaria que 30% da chance de evasão na UFRJ é explicada</w:t>
+      </w:r>
+      <w:r>
+        <w:t xml:space="preserve"> </w:t>
+      </w:r>
+      <w:r>
+        <w:t xml:space="preserve">pela diferença entre os cursos e 70% da chance de evasão é explicada pelas</w:t>
       </w:r>
       <w:r>
         <w:t xml:space="preserve"> </w:t>
@@ -9989,7 +10338,7 @@
         <w:pStyle w:val="TextBody"/>
       </w:pPr>
       <w:r>
-        <w:t xml:space="preserve">Salientamos que a correlação interclasse não se altera quando existem variáveis no nivel 2, pois ela é estimada por meio do modelo nulo, ou seja, por um modelo que não inclui variáveis explicativas.</w:t>
+        <w:t xml:space="preserve">Salientamos que a correlação intra-classe não se altera quando existem variáveis no nivel 2, pois ela é estimada por meio do modelo nulo, ou seja, por um modelo que não inclui variáveis explicativas.</w:t>
       </w:r>
     </w:p>
     <w:p>
@@ -12006,7 +12355,7 @@
     <w:link w:val="BodyTextChar"/>
     <w:qFormat/>
     <w:pPr>
-      <w:spacing w:before="180" w:after="180"/>
+      <w:spacing w:lineRule="auto" w:line="276" w:before="180" w:after="180"/>
       <w:jc w:val="both"/>
     </w:pPr>
     <w:rPr>

</xml_diff>

<commit_message>
última att da consulta
</commit_message>
<xml_diff>
--- a/consulta/relatorio.docx
+++ b/consulta/relatorio.docx
@@ -362,7 +362,7 @@
       </w:pPr>
       <w:bookmarkStart w:id="20" w:name="introdução"/>
       <w:r>
-        <w:t xml:space="preserve">1 Introdução</w:t>
+        <w:t xml:space="preserve">1. Introdução</w:t>
       </w:r>
       <w:bookmarkEnd w:id="20"/>
     </w:p>
@@ -462,7 +462,7 @@
       </w:pPr>
       <w:bookmarkStart w:id="21" w:name="descrição-do-estudo"/>
       <w:r>
-        <w:t xml:space="preserve">2 Descrição do estudo</w:t>
+        <w:t xml:space="preserve">2. Descrição do estudo</w:t>
       </w:r>
       <w:bookmarkEnd w:id="21"/>
     </w:p>
@@ -598,7 +598,7 @@
       </w:pPr>
       <w:bookmarkStart w:id="22" w:name="descrição-de-um-modelo-multinível"/>
       <w:r>
-        <w:t xml:space="preserve">3 Descrição de um Modelo Multinível</w:t>
+        <w:t xml:space="preserve">3. Descrição de um Modelo Multinível</w:t>
       </w:r>
       <w:bookmarkEnd w:id="22"/>
     </w:p>
@@ -607,7 +607,7 @@
         <w:pStyle w:val="FirstParagraph"/>
       </w:pPr>
       <w:r>
-        <w:t xml:space="preserve">A forma generalizada de um modelo multínivel pode ser definido da seguinte form:</w:t>
+        <w:t xml:space="preserve">A forma generalizada de um modelo multínivel pode ser definido da seguinte forma:</w:t>
       </w:r>
     </w:p>
     <w:p>
@@ -681,7 +681,7 @@
               <m:chr m:val="∑"/>
               <m:limLoc m:val="undOvr"/>
               <m:subHide m:val="0"/>
-              <m:supHide m:val="1"/>
+              <m:supHide m:val="0"/>
             </m:naryPr>
             <m:sub>
               <m:r>
@@ -690,7 +690,7 @@
             </m:sub>
             <m:sup>
               <m:r>
-                <m:t>​</m:t>
+                <m:t>m</m:t>
               </m:r>
             </m:sup>
             <m:e>
@@ -750,6 +750,18 @@
               </m:r>
             </m:sub>
           </m:sSub>
+          <m:r>
+            <m:t> </m:t>
+          </m:r>
+          <m:r>
+            <m:t>(</m:t>
+          </m:r>
+          <m:r>
+            <m:t>1</m:t>
+          </m:r>
+          <m:r>
+            <m:t>)</m:t>
+          </m:r>
         </m:oMath>
       </m:oMathPara>
     </w:p>
@@ -757,12 +769,6 @@
       <w:pPr>
         <w:pStyle w:val="FirstParagraph"/>
       </w:pPr>
-      <w:r>
-        <w:t xml:space="preserve">(1)</w:t>
-      </w:r>
-      <w:r>
-        <w:t xml:space="preserve"> </w:t>
-      </w:r>
       <w:r>
         <w:t xml:space="preserve">com</w:t>
       </w:r>
@@ -814,7 +820,7 @@
               <m:chr m:val="∑"/>
               <m:limLoc m:val="undOvr"/>
               <m:subHide m:val="0"/>
-              <m:supHide m:val="1"/>
+              <m:supHide m:val="0"/>
             </m:naryPr>
             <m:sub>
               <m:r>
@@ -823,7 +829,7 @@
             </m:sub>
             <m:sup>
               <m:r>
-                <m:t>​</m:t>
+                <m:t>h</m:t>
               </m:r>
             </m:sup>
             <m:e>
@@ -880,6 +886,18 @@
               </m:r>
             </m:sub>
           </m:sSub>
+          <m:r>
+            <m:t> </m:t>
+          </m:r>
+          <m:r>
+            <m:t>(</m:t>
+          </m:r>
+          <m:r>
+            <m:t>2</m:t>
+          </m:r>
+          <m:r>
+            <m:t>)</m:t>
+          </m:r>
         </m:oMath>
       </m:oMathPara>
     </w:p>
@@ -944,7 +962,7 @@
               <m:chr m:val="∑"/>
               <m:limLoc m:val="undOvr"/>
               <m:subHide m:val="0"/>
-              <m:supHide m:val="1"/>
+              <m:supHide m:val="0"/>
             </m:naryPr>
             <m:sub>
               <m:r>
@@ -953,7 +971,7 @@
             </m:sub>
             <m:sup>
               <m:r>
-                <m:t>​</m:t>
+                <m:t>h</m:t>
               </m:r>
             </m:sup>
             <m:e>
@@ -1010,6 +1028,18 @@
               </m:r>
             </m:sub>
           </m:sSub>
+          <m:r>
+            <m:t> </m:t>
+          </m:r>
+          <m:r>
+            <m:t>(</m:t>
+          </m:r>
+          <m:r>
+            <m:t>2</m:t>
+          </m:r>
+          <m:r>
+            <m:t>)</m:t>
+          </m:r>
         </m:oMath>
       </m:oMathPara>
     </w:p>
@@ -1103,7 +1133,7 @@
         <w:t xml:space="preserve"> </w:t>
       </w:r>
       <w:r>
-        <w:t xml:space="preserve">alunos no cluster</w:t>
+        <w:t xml:space="preserve">alunos no</w:t>
       </w:r>
       <w:r>
         <w:t xml:space="preserve"> </w:t>
@@ -1114,7 +1144,7 @@
         </m:r>
       </m:oMath>
       <w:r>
-        <w:t xml:space="preserve">,</w:t>
+        <w:t xml:space="preserve">-ésimo cluster,</w:t>
       </w:r>
       <w:r>
         <w:t xml:space="preserve"> </w:t>
@@ -1192,9 +1222,11 @@
       <w:r>
         <w:t xml:space="preserve">variáveis independentes de nível 2.</w:t>
       </w:r>
-      <w:r>
-        <w:t xml:space="preserve"> </w:t>
-      </w:r>
+    </w:p>
+    <w:p>
+      <w:pPr>
+        <w:pStyle w:val="TextBody"/>
+      </w:pPr>
       <m:oMath>
         <m:sSub>
           <m:e>
@@ -1216,7 +1248,18 @@
         <w:t xml:space="preserve"> </w:t>
       </w:r>
       <w:r>
-        <w:t xml:space="preserve">é o efeito aleatório do j-ésimo cluster que compõe o intercepto, cuja</w:t>
+        <w:t xml:space="preserve">é o efeito aleatório do</w:t>
+      </w:r>
+      <w:r>
+        <w:t xml:space="preserve"> </w:t>
+      </w:r>
+      <m:oMath>
+        <m:r>
+          <m:t>j</m:t>
+        </m:r>
+      </m:oMath>
+      <w:r>
+        <w:t xml:space="preserve">-ésimo cluster que compõe o intercepto, cuja</w:t>
       </w:r>
       <w:r>
         <w:t xml:space="preserve"> </w:t>
@@ -1258,9 +1301,11 @@
       <w:r>
         <w:t xml:space="preserve">).</w:t>
       </w:r>
-      <w:r>
-        <w:t xml:space="preserve"> </w:t>
-      </w:r>
+    </w:p>
+    <w:p>
+      <w:pPr>
+        <w:pStyle w:val="TextBody"/>
+      </w:pPr>
       <m:oMath>
         <m:sSub>
           <m:e>
@@ -1282,7 +1327,29 @@
         <w:t xml:space="preserve"> </w:t>
       </w:r>
       <w:r>
-        <w:t xml:space="preserve">são os efeitos aleatórios da k-ésima variável no j-ésimo cluster e cuja distribuição segue uma N(0,</w:t>
+        <w:t xml:space="preserve">são os efeitos aleatórios da</w:t>
+      </w:r>
+      <w:r>
+        <w:t xml:space="preserve"> </w:t>
+      </w:r>
+      <m:oMath>
+        <m:r>
+          <m:t>k</m:t>
+        </m:r>
+      </m:oMath>
+      <w:r>
+        <w:t xml:space="preserve">-ésima variável de nível 1 no</w:t>
+      </w:r>
+      <w:r>
+        <w:t xml:space="preserve"> </w:t>
+      </w:r>
+      <m:oMath>
+        <m:r>
+          <m:t>j</m:t>
+        </m:r>
+      </m:oMath>
+      <w:r>
+        <w:t xml:space="preserve">-ésimo cluster e cuja distribuição segue uma N(0,</w:t>
       </w:r>
       <m:oMath>
         <m:sSubSup>
@@ -1316,7 +1383,15 @@
         </m:sSubSup>
       </m:oMath>
       <w:r>
-        <w:t xml:space="preserve">). Os erros</w:t>
+        <w:t xml:space="preserve">).</w:t>
+      </w:r>
+    </w:p>
+    <w:p>
+      <w:pPr>
+        <w:pStyle w:val="TextBody"/>
+      </w:pPr>
+      <w:r>
+        <w:t xml:space="preserve">Os erros</w:t>
       </w:r>
       <w:r>
         <w:t xml:space="preserve"> </w:t>
@@ -1342,7 +1417,7 @@
         <w:t xml:space="preserve"> </w:t>
       </w:r>
       <w:r>
-        <w:t xml:space="preserve">têm distribuição binomial com média zero, são independentes dos efeitos aleatórios mas não são independentes entre eles, ou seja, há uma dependência entre as observações agrupadas dentro de cada um dos clusters.</w:t>
+        <w:t xml:space="preserve">são independentes dos efeitos aleatórios mas não são independentes entre eles, ou seja, há uma dependência entre as observações agrupadas dentro de cada um dos clusters.</w:t>
       </w:r>
     </w:p>
     <w:p>
@@ -1407,9 +1482,11 @@
       <w:r>
         <w:t xml:space="preserve">são as variáveis a nível de cluster (nível 2).</w:t>
       </w:r>
-      <w:r>
-        <w:br/>
-      </w:r>
+    </w:p>
+    <w:p>
+      <w:pPr>
+        <w:pStyle w:val="TextBody"/>
+      </w:pPr>
       <m:oMath>
         <m:sSub>
           <m:e>
@@ -1454,7 +1531,7 @@
         <w:t xml:space="preserve"> </w:t>
       </w:r>
       <w:r>
-        <w:t xml:space="preserve">são os coeficientes de regressão associados as variáveis explicativas do nível 2 relativos ao intercepto. Já</w:t>
+        <w:t xml:space="preserve">são os coeficientes relativos ao intercepto da regressão associada as variáveis explicativas do nível 2. Já</w:t>
       </w:r>
       <w:r>
         <w:t xml:space="preserve"> </w:t>
@@ -1506,7 +1583,7 @@
         <w:t xml:space="preserve"> </w:t>
       </w:r>
       <w:r>
-        <w:t xml:space="preserve">são os coeficientes de regressão associados as variáveis explicativas do nível 2 relativos à inclinação</w:t>
+        <w:t xml:space="preserve">são os coeficientes relativos à inclinação da regressão associada as variáveis explicativas do nível 2.</w:t>
       </w:r>
     </w:p>
     <w:p>
@@ -1574,7 +1651,7 @@
         <w:pStyle w:val="TextBody"/>
       </w:pPr>
       <w:r>
-        <w:t xml:space="preserve">Um modelo multinível mais simples - consequentemente muito utilizado - é o modelo com intercepto aleatório e sem variáveis de segundo nível. Esse foi o modelo hierárquico testado inicialmente pela pesquisadora e pode ser descrito da seguinte forma:</w:t>
+        <w:t xml:space="preserve">Um modelo multinível mais simples – consequentemente muito utilizado – é o modelo com intercepto aleatório e sem variáveis de segundo nível descrito a seguir:</w:t>
       </w:r>
     </w:p>
     <w:p>
@@ -1648,7 +1725,7 @@
               <m:chr m:val="∑"/>
               <m:limLoc m:val="undOvr"/>
               <m:subHide m:val="0"/>
-              <m:supHide m:val="1"/>
+              <m:supHide m:val="0"/>
             </m:naryPr>
             <m:sub>
               <m:r>
@@ -1657,7 +1734,7 @@
             </m:sub>
             <m:sup>
               <m:r>
-                <m:t>​</m:t>
+                <m:t>m</m:t>
               </m:r>
             </m:sup>
             <m:e>
@@ -1714,6 +1791,18 @@
               </m:r>
             </m:sub>
           </m:sSub>
+          <m:r>
+            <m:t> </m:t>
+          </m:r>
+          <m:r>
+            <m:t>(</m:t>
+          </m:r>
+          <m:r>
+            <m:t>1</m:t>
+          </m:r>
+          <m:r>
+            <m:t>)</m:t>
+          </m:r>
         </m:oMath>
       </m:oMathPara>
     </w:p>
@@ -1722,10 +1811,7 @@
         <w:pStyle w:val="FirstParagraph"/>
       </w:pPr>
       <w:r>
-        <w:t xml:space="preserve">(2)</w:t>
-      </w:r>
-      <w:r>
-        <w:t xml:space="preserve"> </w:t>
+        <w:br/>
       </w:r>
       <w:r>
         <w:t xml:space="preserve">com</w:t>
@@ -1788,6 +1874,18 @@
               </m:r>
             </m:sub>
           </m:sSub>
+          <m:r>
+            <m:t> </m:t>
+          </m:r>
+          <m:r>
+            <m:t>(</m:t>
+          </m:r>
+          <m:r>
+            <m:t>2</m:t>
+          </m:r>
+          <m:r>
+            <m:t>)</m:t>
+          </m:r>
         </m:oMath>
       </m:oMathPara>
     </w:p>
@@ -1881,7 +1979,7 @@
         <w:t xml:space="preserve"> </w:t>
       </w:r>
       <w:r>
-        <w:t xml:space="preserve">alunos no cluster</w:t>
+        <w:t xml:space="preserve">alunos no</w:t>
       </w:r>
       <w:r>
         <w:t xml:space="preserve"> </w:t>
@@ -1892,7 +1990,7 @@
         </m:r>
       </m:oMath>
       <w:r>
-        <w:t xml:space="preserve">, e</w:t>
+        <w:t xml:space="preserve">-ésimo cluster, e</w:t>
       </w:r>
       <w:r>
         <w:t xml:space="preserve"> </w:t>
@@ -1932,9 +2030,11 @@
       <w:r>
         <w:t xml:space="preserve">variáveis independentes no modelo.</w:t>
       </w:r>
-      <w:r>
-        <w:t xml:space="preserve"> </w:t>
-      </w:r>
+    </w:p>
+    <w:p>
+      <w:pPr>
+        <w:pStyle w:val="TextBody"/>
+      </w:pPr>
       <m:oMath>
         <m:sSub>
           <m:e>
@@ -1956,7 +2056,7 @@
         <w:t xml:space="preserve"> </w:t>
       </w:r>
       <w:r>
-        <w:t xml:space="preserve">é o efeito aleatório do j-ésimo cluster que compõe o intercepto, cuja</w:t>
+        <w:t xml:space="preserve">é o efeito aleatório que compõe o intercepto do j-ésimo cluster, cuja</w:t>
       </w:r>
       <w:r>
         <w:t xml:space="preserve"> </w:t>
@@ -2085,7 +2185,15 @@
         <w:t xml:space="preserve"> </w:t>
       </w:r>
       <w:r>
-        <w:t xml:space="preserve">são os coeficientes fixos do modelo. Os erros</w:t>
+        <w:t xml:space="preserve">são os coeficientes fixos do modelo.</w:t>
+      </w:r>
+    </w:p>
+    <w:p>
+      <w:pPr>
+        <w:pStyle w:val="TextBody"/>
+      </w:pPr>
+      <w:r>
+        <w:t xml:space="preserve">Os erros</w:t>
       </w:r>
       <w:r>
         <w:t xml:space="preserve"> </w:t>
@@ -2111,13 +2219,7 @@
         <w:t xml:space="preserve"> </w:t>
       </w:r>
       <w:r>
-        <w:t xml:space="preserve">têm</w:t>
-      </w:r>
-      <w:r>
-        <w:t xml:space="preserve"> </w:t>
-      </w:r>
-      <w:r>
-        <w:t xml:space="preserve">distribuição binomial com média zero e são independentes de</w:t>
+        <w:t xml:space="preserve">são independentes de</w:t>
       </w:r>
       <w:r>
         <w:t xml:space="preserve"> </w:t>
@@ -2140,8 +2242,13 @@
         </m:sSub>
       </m:oMath>
       <w:r>
-        <w:t xml:space="preserve"> </w:t>
-      </w:r>
+        <w:t xml:space="preserve">.</w:t>
+      </w:r>
+    </w:p>
+    <w:p>
+      <w:pPr>
+        <w:pStyle w:val="TextBody"/>
+      </w:pPr>
       <w:r>
         <w:t xml:space="preserve">É importante destacar que componentes aleatórios podem ser acrescentados aos</w:t>
       </w:r>
@@ -2149,7 +2256,7 @@
         <w:t xml:space="preserve"> </w:t>
       </w:r>
       <w:r>
-        <w:t xml:space="preserve">coeficientes das variáveis independentes.</w:t>
+        <w:t xml:space="preserve">coeficientes das variáveis independentes, como descrito no modelo geral.</w:t>
       </w:r>
     </w:p>
     <w:p>
@@ -2157,7 +2264,7 @@
         <w:pStyle w:val="TextBody"/>
       </w:pPr>
       <w:r>
-        <w:t xml:space="preserve">Nesse caso, nota-se que os interceptos variam de cluster para cluster (considera-se que possa existir diferenças entre os clusters), mas</w:t>
+        <w:t xml:space="preserve">Nesse caso, nota-se que os interceptos variam de cluster para cluster (considera-se que possa existir diferenças entre os clusters), mas os</w:t>
       </w:r>
       <w:r>
         <w:t xml:space="preserve"> </w:t>
@@ -2171,7 +2278,7 @@
           </m:e>
           <m:sub>
             <m:r>
-              <m:t>00</m:t>
+              <m:t>k</m:t>
             </m:r>
           </m:sub>
         </m:sSub>
@@ -2180,32 +2287,6 @@
         <w:t xml:space="preserve"> </w:t>
       </w:r>
       <w:r>
-        <w:t xml:space="preserve">e os</w:t>
-      </w:r>
-      <w:r>
-        <w:t xml:space="preserve"> </w:t>
-      </w:r>
-      <m:oMath>
-        <m:sSub>
-          <m:e>
-            <m:r>
-              <m:t>β</m:t>
-            </m:r>
-          </m:e>
-          <m:sub>
-            <m:r>
-              <m:t>k</m:t>
-            </m:r>
-            <m:r>
-              <m:t>0</m:t>
-            </m:r>
-          </m:sub>
-        </m:sSub>
-      </m:oMath>
-      <w:r>
-        <w:t xml:space="preserve"> </w:t>
-      </w:r>
-      <w:r>
         <w:t xml:space="preserve">são constantes para todos os clusters.</w:t>
       </w:r>
     </w:p>
@@ -2220,7 +2301,7 @@
       </w:pPr>
       <w:bookmarkStart w:id="23" w:name="X9e28cd7f261acfee3943f6cf711c19d6946a1de"/>
       <w:r>
-        <w:t xml:space="preserve">4 Descrição das variáveis e processo de coleta de dados</w:t>
+        <w:t xml:space="preserve">4. Descrição das variáveis e processo de coleta de dados</w:t>
       </w:r>
       <w:bookmarkEnd w:id="23"/>
     </w:p>
@@ -2600,7 +2681,7 @@
       </w:pPr>
       <w:bookmarkStart w:id="26" w:name="situação-do-projeto"/>
       <w:r>
-        <w:t xml:space="preserve">5 Situação do Projeto</w:t>
+        <w:t xml:space="preserve">5. Situação do Projeto</w:t>
       </w:r>
       <w:bookmarkEnd w:id="26"/>
     </w:p>
@@ -2627,7 +2708,7 @@
         <w:t xml:space="preserve"> </w:t>
       </w:r>
       <w:r>
-        <w:t xml:space="preserve">apenas uma variável no nível 2</w:t>
+        <w:t xml:space="preserve">apenas uma variável no nível 2.</w:t>
       </w:r>
     </w:p>
     <w:p>
@@ -2715,17 +2796,8 @@
       </w:r>
     </w:p>
     <w:p>
-      <w:pPr>
-        <w:pStyle w:val="TextBody"/>
-      </w:pPr>
-      <w:r>
-        <w:t xml:space="preserve">Outro problema relacionado à análise realizada é a forma como as saídas do Stata</w:t>
-      </w:r>
-      <w:r>
-        <w:t xml:space="preserve"> </w:t>
-      </w:r>
-      <w:r>
-        <w:t xml:space="preserve">estão sendo apresentadas e analisadas.</w:t>
+      <w:r>
+        <w:br w:type="page"/>
       </w:r>
     </w:p>
     <w:p>
@@ -2734,7 +2806,7 @@
       </w:pPr>
       <w:bookmarkStart w:id="27" w:name="X79de13f6c5d1ec529285f458f8f5a0f28660af8"/>
       <w:r>
-        <w:t xml:space="preserve">6 Conclusão e respostas às perguntas da pesquisadora</w:t>
+        <w:t xml:space="preserve">6. Conclusão e respostas às perguntas da pesquisadora</w:t>
       </w:r>
       <w:bookmarkEnd w:id="27"/>
     </w:p>
@@ -3088,10 +3160,22 @@
         <w:t xml:space="preserve"> </w:t>
       </w:r>
       <w:r>
-        <w:t xml:space="preserve">multinível. Destacamos que, de acordo com a literatura, o nível de significância estátistica selecionado para testar as variáveis será de: p-valor &lt; 0.05</w:t>
-      </w:r>
-      <w:r>
-        <w:br/>
+        <w:t xml:space="preserve">multinível. Destacamos que, de acordo com a literatura, o nível de</w:t>
+      </w:r>
+      <w:r>
+        <w:t xml:space="preserve"> </w:t>
+      </w:r>
+      <w:r>
+        <w:t xml:space="preserve">significância estátistica selecionado para testar as variáveis será de:</w:t>
+      </w:r>
+      <w:r>
+        <w:t xml:space="preserve"> </w:t>
+      </w:r>
+      <w:r>
+        <w:t xml:space="preserve">p-valor &lt; 0.05.</w:t>
+      </w:r>
+      <w:r>
+        <w:t xml:space="preserve"> </w:t>
       </w:r>
       <w:r>
         <w:t xml:space="preserve">A seguir, montamos um roteiro para essa etapa.</w:t>
@@ -3108,7 +3192,13 @@
         <w:t xml:space="preserve">Passo 0</w:t>
       </w:r>
       <w:r>
-        <w:t xml:space="preserve">: Definir se o modelo terá efeito aleatório apenas no intecepto (2) ou se aprsentará efeito aleatório em outras variáveis;</w:t>
+        <w:t xml:space="preserve">: Definir se o modelo terá efeito aleatório apenas no intecepto ou se</w:t>
+      </w:r>
+      <w:r>
+        <w:t xml:space="preserve"> </w:t>
+      </w:r>
+      <w:r>
+        <w:t xml:space="preserve">apresentará efeito aleatório em outras variáveis. Sugerimos começar com um modelo do primeiro tipo e depois testar outras versões caso faça sentido para o estudo;</w:t>
       </w:r>
     </w:p>
     <w:p>
@@ -3128,7 +3218,7 @@
         <w:t xml:space="preserve"> </w:t>
       </w:r>
       <w:r>
-        <w:t xml:space="preserve">calcular o coeficiente de correlação intraclasse e interpretar se há variação entre os clusters;</w:t>
+        <w:t xml:space="preserve">calcular o coeficiente de correlação intraclasse e interpretar a variação entre os clusters;</w:t>
       </w:r>
     </w:p>
     <w:p>
@@ -3142,7 +3232,7 @@
         <w:t xml:space="preserve">Passo 2</w:t>
       </w:r>
       <w:r>
-        <w:t xml:space="preserve">: Incluir todas as variáveis independentes de nível 1 e observar a significância de cada uma. Excluir as que apresentarem p-valor &gt; 0.05 e testar novamente o modelos</w:t>
+        <w:t xml:space="preserve">: Incluir todas as variáveis independentes e observar a significância de cada uma. Excluir as que apresentarem p-valor &gt; 0.05 e testar novamente o modelo;</w:t>
       </w:r>
     </w:p>
     <w:p>
@@ -3156,7 +3246,7 @@
         <w:t xml:space="preserve">Passo 3</w:t>
       </w:r>
       <w:r>
-        <w:t xml:space="preserve">: Repetir o passo anterior até que todas as variáveis no modelo apresentem significância estatística. Esse será o modelo final que deverá ser analisado.</w:t>
+        <w:t xml:space="preserve">: Repetir o passo anterior até não haja mais variáveis não significativas no modelo. Esse será o modelo final analisado.</w:t>
       </w:r>
     </w:p>
     <w:p>
@@ -3164,7 +3254,7 @@
         <w:pStyle w:val="TextBody"/>
       </w:pPr>
       <w:r>
-        <w:t xml:space="preserve">Seguindo os passos anteriores, a pesquisadora pode construir duas linhas de modelos diferentes, um apenas com intecepto aleatório e outro com efeito aleatório no intercepto e em alguma variável de interesse, e depois compará-los através de alguma estatística. Também pode comparar um modelo sem variáveis de nível 2 e outro com variáveis de nível 2 ou variações de um mesmo modelo.</w:t>
+        <w:t xml:space="preserve">Seguindo os passos anteriores, a pesquisadora pode construir duas linhas de modelos diferentes, um apenas com intecepto aleatório e outro com efeito aleatório no intercepto e em alguma variável de interesse, e depois compará-los através de uma medida estatística. Ela também pode comparar um modelo sem variáveis de nível 2 e outro com variáveis de nível 2, ou comparar variações de um mesmo modelo.</w:t>
       </w:r>
     </w:p>
     <w:p>
@@ -3172,13 +3262,21 @@
         <w:pStyle w:val="TextBody"/>
       </w:pPr>
       <w:r>
-        <w:t xml:space="preserve">De forma geral, caso esteja em dúvida entre modelos aninhados, isto é, um é um caso particular</w:t>
-      </w:r>
-      <w:r>
-        <w:t xml:space="preserve"> </w:t>
-      </w:r>
-      <w:r>
-        <w:t xml:space="preserve">do outro – apresenta um maior número de parâmetros que a primeira – pode-se realizar um teste de razão de verossimilhança comparando-os. Como exemplo deixamos descrito o teste entre um modelo</w:t>
+        <w:t xml:space="preserve">De forma geral, caso esteja em dúvida entre modelos aninhados, isto é, um é caso particular</w:t>
+      </w:r>
+      <w:r>
+        <w:t xml:space="preserve"> </w:t>
+      </w:r>
+      <w:r>
+        <w:t xml:space="preserve">do outro, pode-se realizar um teste de razão de verossimilhança comparando-os.</w:t>
+      </w:r>
+    </w:p>
+    <w:p>
+      <w:pPr>
+        <w:pStyle w:val="TextBody"/>
+      </w:pPr>
+      <w:r>
+        <w:t xml:space="preserve">Como exemplo, deixamos descrito o teste entre um modelo</w:t>
       </w:r>
       <w:r>
         <w:t xml:space="preserve"> </w:t>
@@ -3224,38 +3322,56 @@
         <w:t xml:space="preserve"> </w:t>
       </w:r>
       <w:r>
-        <w:t xml:space="preserve">(caso particular de</w:t>
-      </w:r>
-      <w:r>
-        <w:t xml:space="preserve"> </w:t>
-      </w:r>
+        <w:t xml:space="preserve">do mesmo (um caso com menos parâmetros). A hipótese de comparação pode é dada a seguir junto com a definição da estatística</w:t>
+      </w:r>
+      <w:r>
+        <w:t xml:space="preserve"> </w:t>
+      </w:r>
+      <w:r>
+        <w:rPr>
+          <w:i/>
+        </w:rPr>
+        <w:t xml:space="preserve">deviance</w:t>
+      </w:r>
+      <w:r>
+        <w:t xml:space="preserve"> </w:t>
+      </w:r>
+      <w:r>
+        <w:t xml:space="preserve">utilizada:</w:t>
+      </w:r>
+    </w:p>
+    <w:p>
+      <w:pPr>
+        <w:pStyle w:val="TextBody"/>
+      </w:pPr>
       <m:oMath>
         <m:sSub>
           <m:e>
             <m:r>
-              <m:t>A</m:t>
+              <m:t>H</m:t>
             </m:r>
           </m:e>
           <m:sub>
             <m:r>
-              <m:t>1</m:t>
+              <m:t>0</m:t>
             </m:r>
           </m:sub>
         </m:sSub>
       </m:oMath>
       <w:r>
-        <w:t xml:space="preserve">).</w:t>
-      </w:r>
-    </w:p>
-    <w:p>
-      <w:pPr>
-        <w:pStyle w:val="TextBody"/>
-      </w:pPr>
+        <w:t xml:space="preserve"> </w:t>
+      </w:r>
+      <w:r>
+        <w:t xml:space="preserve">: O modelo mais simples</w:t>
+      </w:r>
+      <w:r>
+        <w:t xml:space="preserve"> </w:t>
+      </w:r>
       <m:oMath>
         <m:sSub>
           <m:e>
             <m:r>
-              <m:t>H</m:t>
+              <m:t>A</m:t>
             </m:r>
           </m:e>
           <m:sub>
@@ -3269,7 +3385,7 @@
         <w:t xml:space="preserve"> </w:t>
       </w:r>
       <w:r>
-        <w:t xml:space="preserve">: O modelo mais simples</w:t>
+        <w:t xml:space="preserve">se ajusta tão bem quanto o modelo</w:t>
       </w:r>
       <w:r>
         <w:t xml:space="preserve"> </w:t>
@@ -3283,7 +3399,7 @@
           </m:e>
           <m:sub>
             <m:r>
-              <m:t>0</m:t>
+              <m:t>1</m:t>
             </m:r>
           </m:sub>
         </m:sSub>
@@ -3292,7 +3408,7 @@
         <w:t xml:space="preserve"> </w:t>
       </w:r>
       <w:r>
-        <w:t xml:space="preserve">se ajusta tão bem quanto o modelo</w:t>
+        <w:t xml:space="preserve">\</w:t>
       </w:r>
       <w:r>
         <w:t xml:space="preserve"> </w:t>
@@ -3301,7 +3417,7 @@
         <m:sSub>
           <m:e>
             <m:r>
-              <m:t>A</m:t>
+              <m:t>H</m:t>
             </m:r>
           </m:e>
           <m:sub>
@@ -3314,11 +3430,17 @@
       <w:r>
         <w:t xml:space="preserve"> </w:t>
       </w:r>
+      <w:r>
+        <w:t xml:space="preserve">: O modelo</w:t>
+      </w:r>
+      <w:r>
+        <w:t xml:space="preserve"> </w:t>
+      </w:r>
       <m:oMath>
         <m:sSub>
           <m:e>
             <m:r>
-              <m:t>H</m:t>
+              <m:t>A</m:t>
             </m:r>
           </m:e>
           <m:sub>
@@ -3332,7 +3454,7 @@
         <w:t xml:space="preserve"> </w:t>
       </w:r>
       <w:r>
-        <w:t xml:space="preserve">: O modelo</w:t>
+        <w:t xml:space="preserve">se ajusta significativamente melhor que o modelo mais simples</w:t>
       </w:r>
       <w:r>
         <w:t xml:space="preserve"> </w:t>
@@ -3341,30 +3463,7 @@
         <m:sSub>
           <m:e>
             <m:r>
-              <m:t>a</m:t>
-            </m:r>
-          </m:e>
-          <m:sub>
-            <m:r>
-              <m:t>1</m:t>
-            </m:r>
-          </m:sub>
-        </m:sSub>
-      </m:oMath>
-      <w:r>
-        <w:t xml:space="preserve"> </w:t>
-      </w:r>
-      <w:r>
-        <w:t xml:space="preserve">se ajusta significativamente melhor que o modelo mais simples</w:t>
-      </w:r>
-      <w:r>
-        <w:t xml:space="preserve"> </w:t>
-      </w:r>
-      <m:oMath>
-        <m:sSub>
-          <m:e>
-            <m:r>
-              <m:t>a</m:t>
+              <m:t>A</m:t>
             </m:r>
           </m:e>
           <m:sub>
@@ -3569,7 +3668,7 @@
         <w:pStyle w:val="FirstParagraph"/>
       </w:pPr>
       <w:r>
-        <w:t xml:space="preserve">em que, nesse caso,</w:t>
+        <w:t xml:space="preserve">em que</w:t>
       </w:r>
       <w:r>
         <w:t xml:space="preserve"> </w:t>
@@ -4119,7 +4218,7 @@
         <w:pStyle w:val="TextBody"/>
       </w:pPr>
       <w:r>
-        <w:t xml:space="preserve">Salientamos que nessa etapa é importante testar modelos com conjuntos diferentes de variáveis, entendendo quais fazem sentido para o estudo. Uma variável pode ser não significativa quando testada sozinha no modelo, porém, pode apresentar significância quando avaliada conjuntamente com outra variável. Além disso, as medidas AIC, BIC e</w:t>
+        <w:t xml:space="preserve">Salientamos que nessa etapa é importante testar modelos com conjuntos diferentes de variáveis, entendendo quais fazem sentido para o estudo. Além disso, as medidas AIC, BIC e</w:t>
       </w:r>
       <w:r>
         <w:t xml:space="preserve"> </w:t>
@@ -4167,7 +4266,7 @@
         <w:pStyle w:val="FirstParagraph"/>
       </w:pPr>
       <w:r>
-        <w:t xml:space="preserve">Após encontrar o modelo final é importante avaliar se o modelo é eficiente para descrever a relação entre as variáveis independentes e a variável dependente. Assim, devemos verificar se os pressupostos do modelo foram respeitadas através.</w:t>
+        <w:t xml:space="preserve">Após encontrar o modelo final é importante avaliar se o mesmo é eficiente para descrever a relação entre as variáveis independentes e a variável dependente. Assim, devemos verificar se os pressupostos do modelo foram respeitadas.</w:t>
       </w:r>
     </w:p>
     <w:p>
@@ -4175,7 +4274,7 @@
         <w:pStyle w:val="TextBody"/>
       </w:pPr>
       <w:r>
-        <w:t xml:space="preserve">Usando como exemplo o modelo apenas com intercepto aleatório, podemos avaliar o ajuste do modelo realizando uma análise dos efeitos aleatórios através de um gráfico dos efeitos estimados (as estimativas de</w:t>
+        <w:t xml:space="preserve">Usando como exemplo o modelo com intercepto aleatório, podemos avaliar o ajuste do modelo realizando uma análise dos efeitos aleatórios através de um gráfico dos efeitos estimados (as estimativas de</w:t>
       </w:r>
       <w:r>
         <w:t xml:space="preserve"> </w:t>
@@ -4198,7 +4297,7 @@
         </m:sSub>
       </m:oMath>
       <w:r>
-        <w:t xml:space="preserve">) padronizados (ou estudentizados) e os quantis da distribuição teórica normal. Idealmente, as estimativas sos efeitos aleatórios dos clusters coincidem com os quantis, formando uma linha reta diagonal pois eles seguem a distribuição determinada.</w:t>
+        <w:t xml:space="preserve">) padronizados (ou estudentizados) e os quantis da distribuição teórica normal. Idealmente, as estimativas dos efeitos aleatórios dos clusters coincidem com os quantis, formando uma linha reta diagonal pois eles seguem a distribuição determinada.</w:t>
       </w:r>
     </w:p>
     <w:p>
@@ -4220,7 +4319,7 @@
         <w:t xml:space="preserve"> </w:t>
       </w:r>
       <w:r>
-        <w:t xml:space="preserve">se a função estimada é monotônica e se tem forma sigmoidal, através de um gráfico do resíduos do nível estudantes (</w:t>
+        <w:t xml:space="preserve">se a função estimada é monotônica e se tem forma sigmoidal, através de um gráfico de resíduos do nível estudantes (</w:t>
       </w:r>
       <m:oMath>
         <m:sSub>
@@ -4317,7 +4416,7 @@
         <w:t xml:space="preserve"> </w:t>
       </w:r>
       <w:r>
-        <w:t xml:space="preserve">as interpretações estão condicionadas aos cursos. O exemplo a seguir, extraído</w:t>
+        <w:t xml:space="preserve">as interpretações estão condicionadas aos clusters. O exemplo a seguir, extraído</w:t>
       </w:r>
       <w:r>
         <w:t xml:space="preserve"> </w:t>
@@ -4399,7 +4498,7 @@
         <w:t xml:space="preserve"> </w:t>
       </w:r>
       <w:r>
-        <w:t xml:space="preserve">áreas urbanas ou rurais (variável urban) ou ambas. A variável</w:t>
+        <w:t xml:space="preserve">áreas urbanas ou rurais (variável urban) ou ambas, mas cada mulher reside em apenas uma das duas zonas. A variável</w:t>
       </w:r>
       <w:r>
         <w:t xml:space="preserve"> </w:t>
@@ -4414,31 +4513,7 @@
         <w:t xml:space="preserve"> </w:t>
       </w:r>
       <w:r>
-        <w:t xml:space="preserve">é a</w:t>
-      </w:r>
-      <w:r>
-        <w:t xml:space="preserve"> </w:t>
-      </w:r>
-      <w:r>
-        <w:t xml:space="preserve">resposta binária, com um valor de 1 indicando o uso de anticoncepcionais. Outras</w:t>
-      </w:r>
-      <w:r>
-        <w:t xml:space="preserve"> </w:t>
-      </w:r>
-      <w:r>
-        <w:t xml:space="preserve">covariáveis incluem idade centrada na média e uma variável categorizada para o</w:t>
-      </w:r>
-      <w:r>
-        <w:t xml:space="preserve"> </w:t>
-      </w:r>
-      <w:r>
-        <w:t xml:space="preserve">número de filhos. A idade foi centralizada por escolha dos pesquisadores do artigo,</w:t>
-      </w:r>
-      <w:r>
-        <w:t xml:space="preserve"> </w:t>
-      </w:r>
-      <w:r>
-        <w:t xml:space="preserve">uma vez que a variável Idade igual a zero não traz informação relevante (mulheres</w:t>
+        <w:t xml:space="preserve">é a resposta binária, com um valor de 1 indicando o uso de anticoncepcionais. Outras covariáveis incluem idade centrada na média e uma variável categorizada para o número de filhos. A idade foi centralizada por escolha dos pesquisadores do artigo, uma vez que a variável Idade igual a zero não traz informação relevante (mulheres</w:t>
       </w:r>
       <w:r>
         <w:t xml:space="preserve"> </w:t>
@@ -5147,7 +5222,7 @@
         <w:t xml:space="preserve"> </w:t>
       </w:r>
       <w:r>
-        <w:t xml:space="preserve">mulheres no distrito</w:t>
+        <w:t xml:space="preserve">mulheres no</w:t>
       </w:r>
       <w:r>
         <w:t xml:space="preserve"> </w:t>
@@ -5158,8 +5233,13 @@
         </m:r>
       </m:oMath>
       <w:r>
-        <w:br/>
-      </w:r>
+        <w:t xml:space="preserve">-ésimo distrito.</w:t>
+      </w:r>
+    </w:p>
+    <w:p>
+      <w:pPr>
+        <w:pStyle w:val="TextBody"/>
+      </w:pPr>
       <m:oMath>
         <m:sSub>
           <m:e>
@@ -5181,7 +5261,7 @@
         <w:t xml:space="preserve"> </w:t>
       </w:r>
       <w:r>
-        <w:t xml:space="preserve">é o efeito aleatório do intercepto cuja distribuição segue uma distribuição N(0,</w:t>
+        <w:t xml:space="preserve">é o efeito aleatório do intercepto cuja distribuição segue uma N(0,</w:t>
       </w:r>
       <m:oMath>
         <m:sSubSup>
@@ -5215,11 +5295,13 @@
         </m:sSubSup>
       </m:oMath>
       <w:r>
-        <w:t xml:space="preserve">)</w:t>
-      </w:r>
-      <w:r>
-        <w:br/>
-      </w:r>
+        <w:t xml:space="preserve">).</w:t>
+      </w:r>
+    </w:p>
+    <w:p>
+      <w:pPr>
+        <w:pStyle w:val="TextBody"/>
+      </w:pPr>
       <w:r>
         <w:t xml:space="preserve">Já os coeficientes</w:t>
       </w:r>
@@ -5401,23 +5483,6 @@
       </w:r>
       <w:r>
         <w:t xml:space="preserve"> </w:t>
-      </w:r>
-      <m:oMath>
-        <m:sSub>
-          <m:e>
-            <m:r>
-              <m:t>β</m:t>
-            </m:r>
-          </m:e>
-          <m:sub>
-            <m:r>
-              <m:t>0</m:t>
-            </m:r>
-          </m:sub>
-        </m:sSub>
-      </m:oMath>
-      <w:r>
-        <w:t xml:space="preserve">,</w:t>
       </w:r>
       <m:oMath>
         <m:sSub>
@@ -5580,31 +5645,21 @@
         <w:pStyle w:val="TextBody"/>
       </w:pPr>
       <w:r>
-        <w:t xml:space="preserve">O teste de razão de verossimilhança (LR) testa a hipótese nula de que os dois</w:t>
-      </w:r>
-      <w:r>
-        <w:t xml:space="preserve"> </w:t>
-      </w:r>
-      <w:r>
-        <w:t xml:space="preserve">modelos, efeitos mistos e regressão logística fixa fornecem a mesma qualidade de</w:t>
-      </w:r>
-      <w:r>
-        <w:t xml:space="preserve"> </w:t>
-      </w:r>
-      <w:r>
-        <w:t xml:space="preserve">ajuste. Se a hipótese nula é rejeitada, existem evidências de que o modelo com efeito aleatório de cluster se ajusta melhor do que o modelo sem esse efeito</w:t>
-      </w:r>
-      <w:r>
-        <w:t xml:space="preserve"> </w:t>
-      </w:r>
-      <w:r>
-        <w:t xml:space="preserve">Como p-valor &lt; 0.001, há indícios para rejeitar a hipótese nula e utilizar,</w:t>
-      </w:r>
-      <w:r>
-        <w:t xml:space="preserve"> </w:t>
-      </w:r>
-      <w:r>
-        <w:t xml:space="preserve">assim, o modelo misto.</w:t>
+        <w:t xml:space="preserve">O teste de razão de verossimilhança (LR) testa a hipótese nula de que o modelo construído</w:t>
+      </w:r>
+      <w:r>
+        <w:t xml:space="preserve"> </w:t>
+      </w:r>
+      <w:r>
+        <w:t xml:space="preserve">– efeitos mistos– fornece a mesma qualidade de ajuste de um modelo de regressão logística fixa. Se a hipótese nula é rejeitada, existem evidências de que o modelo com efeito aleatório de cluster se ajusta melhor do que o modelo sem esse efeito.</w:t>
+      </w:r>
+    </w:p>
+    <w:p>
+      <w:pPr>
+        <w:pStyle w:val="TextBody"/>
+      </w:pPr>
+      <w:r>
+        <w:t xml:space="preserve">Como p-valor &lt; 0.001, há indícios para rejeitar a hipótese nula e, assim, utilizar o modelo misto.</w:t>
       </w:r>
     </w:p>
     <w:p>
@@ -5667,13 +5722,13 @@
         <w:pStyle w:val="TextBody"/>
       </w:pPr>
       <w:r>
-        <w:t xml:space="preserve">A tabela de estimativa acima relata os efeitos fixos do modelo e os componentes de variância estimados. Os efeitos fixos estão no formato logit tradicional. Como queremos a razão de chances em vez dos coeficientes na escala logit, devemos exponenciar as estimativas e os intervalos de confiança para encontrar um resultado interpretável. Podemos fazer</w:t>
-      </w:r>
-      <w:r>
-        <w:t xml:space="preserve"> </w:t>
-      </w:r>
-      <w:r>
-        <w:t xml:space="preserve">isso no</w:t>
+        <w:t xml:space="preserve">A tabela de estimativa acima relata os efeitos fixos do modelo e os componentes de variância estimados. Os efeitos fixos estão no formato logit tradicional. Percebe-se que todas as variáveis apresentaram significância estatística.</w:t>
+      </w:r>
+      <w:r>
+        <w:t xml:space="preserve"> </w:t>
+      </w:r>
+      <w:r>
+        <w:t xml:space="preserve">Como seja de interesse a razão de chances em vez dos coeficientes na escala logit, devemos exponenciar as estimativas e os intervalos de confiança para encontrar um resultado interpretável. Podemos fazer isso no</w:t>
       </w:r>
       <w:r>
         <w:t xml:space="preserve"> </w:t>
@@ -5708,7 +5763,13 @@
         <w:pStyle w:val="TextBody"/>
       </w:pPr>
       <w:r>
-        <w:t xml:space="preserve">Transformando em razão de chances, considerando mulheres em um mesmo distrito e mantidas as demais variáveis constantes, descobre-se que a chance das mulheres em zona urbana usarem anticoncepcionais é o dobro das mulheres em zona rural (</w:t>
+        <w:t xml:space="preserve">Transformando em razão de chances, considerando mulheres em um mesmo distrito e mantendo as demais variáveis fixas, temos as seguintes interpretações:</w:t>
+      </w:r>
+      <w:r>
+        <w:br/>
+      </w:r>
+      <w:r>
+        <w:t xml:space="preserve">- descobre-se que a chance das mulheres em zona urbana usarem anticoncepcionais é o dobro das mulheres em zona rural (</w:t>
       </w:r>
       <m:oMath>
         <m:sSup>
@@ -5728,7 +5789,13 @@
         <w:t xml:space="preserve"> </w:t>
       </w:r>
       <w:r>
-        <w:t xml:space="preserve">= 2.07981). Além disso, ter qualquer número de filhos aumentará as chances de três a quatro vezes em comparação com a categoria base de não ter filhos (</w:t>
+        <w:t xml:space="preserve">= 2.07981);</w:t>
+      </w:r>
+      <w:r>
+        <w:t xml:space="preserve"> </w:t>
+      </w:r>
+      <w:r>
+        <w:t xml:space="preserve">- ter qualquer número de filhos aumentará as chances de três a quatro vezes em comparação com a categoria base de não ter filhos (</w:t>
       </w:r>
       <m:oMath>
         <m:sSup>
@@ -5777,18 +5844,30 @@
         <w:t xml:space="preserve"> </w:t>
       </w:r>
       <m:oMath>
-        <m:r>
-          <m:t>e</m:t>
-        </m:r>
-        <m:r>
-          <m:t>1.344031</m:t>
-        </m:r>
+        <m:sSup>
+          <m:e>
+            <m:r>
+              <m:t>e</m:t>
+            </m:r>
+          </m:e>
+          <m:sup>
+            <m:r>
+              <m:t>1.344031</m:t>
+            </m:r>
+          </m:sup>
+        </m:sSup>
       </m:oMath>
       <w:r>
         <w:t xml:space="preserve"> </w:t>
       </w:r>
       <w:r>
-        <w:t xml:space="preserve">= 3.834469) e o uso de anticoncepcionais diminui com o aumento de uma unidade na idade (</w:t>
+        <w:t xml:space="preserve">= 3.834469);</w:t>
+      </w:r>
+      <w:r>
+        <w:t xml:space="preserve"> </w:t>
+      </w:r>
+      <w:r>
+        <w:t xml:space="preserve">- o uso de anticoncepcionais diminui com o aumento de uma unidade na idade (</w:t>
       </w:r>
       <m:oMath>
         <m:sSup>
@@ -6220,7 +6299,7 @@
         <w:t xml:space="preserve"> </w:t>
       </w:r>
       <w:r>
-        <w:t xml:space="preserve">Salientamos que as variáveis independentes foram fixadas no valor 0, ou seja, a casela de referência são mulheres que vivem no meio rural (urban = 0), com nenhum filho (1.children = 2.childre = 3.children = 0) e idade média.</w:t>
+        <w:t xml:space="preserve">Salientamos que as variáveis independentes foram fixadas no valor 0, ou seja, a casela de referência são mulheres que vivem no meio rural (urban = 0), com nenhum filho (1.children = 2.children = 3.children = 0) e idade média.</w:t>
       </w:r>
     </w:p>
     <w:p>
@@ -6397,7 +6476,7 @@
           <w:rStyle w:val="VerbatimChar"/>
           <w:b/>
         </w:rPr>
-        <w:t xml:space="preserve">predict pred_efeitos_aleat_re, reffects</w:t>
+        <w:t xml:space="preserve">predict pred_efeitos_aleat_re*, reffects</w:t>
       </w:r>
     </w:p>
     <w:p>
@@ -6628,7 +6707,7 @@
         <w:t xml:space="preserve"> </w:t>
       </w:r>
       <w:r>
-        <w:t xml:space="preserve">Salientamos que as demais variáveis independentes são fixadas no valor 0.</w:t>
+        <w:t xml:space="preserve">Salientamos que as demais variáveis independentes são fixadas na casela de referência.</w:t>
       </w:r>
       <w:r>
         <w:t xml:space="preserve"> </w:t>
@@ -6700,7 +6779,7 @@
           <w:rStyle w:val="VerbatimChar"/>
           <w:b/>
         </w:rPr>
-        <w:t xml:space="preserve">generate rxb_fem = (_b[_cons] + pred_efeitos_aleat_re1) + _b[1.urban]*0</w:t>
+        <w:t xml:space="preserve">generate rxb_rural = (_b[_cons] + pred_efeitos_aleat_re1) + _b[1.urban]*0</w:t>
       </w:r>
     </w:p>
     <w:p>
@@ -7106,7 +7185,13 @@
         <w:t xml:space="preserve"> </w:t>
       </w:r>
       <w:r>
-        <w:t xml:space="preserve">mulheres que vivem no ambiente urbano e mulheres que vivem no ambiente rural, respectivamente</w:t>
+        <w:t xml:space="preserve">mulheres que vivem no ambiente urbano, sem nenhum filho e com idade média</w:t>
+      </w:r>
+      <w:r>
+        <w:t xml:space="preserve"> </w:t>
+      </w:r>
+      <w:r>
+        <w:t xml:space="preserve">e mulheres que vivem no ambiente rural, sem nenhum filho e com idade média, respectivamente</w:t>
       </w:r>
     </w:p>
     <w:p>
@@ -7129,7 +7214,7 @@
         <w:t xml:space="preserve"> </w:t>
       </w:r>
       <w:r>
-        <w:t xml:space="preserve">intercepto + parte fixa da variável urban</w:t>
+        <w:t xml:space="preserve">intercepto + (parte fixa da variável urban)*variável</w:t>
       </w:r>
     </w:p>
     <w:p>
@@ -7294,7 +7379,7 @@
         <w:t xml:space="preserve"> </w:t>
       </w:r>
       <w:r>
-        <w:t xml:space="preserve">+ _b[1.children]*1__</w:t>
+        <w:t xml:space="preserve">+ _b[1.children]*1`__</w:t>
       </w:r>
     </w:p>
     <w:p>
@@ -7309,7 +7394,13 @@
           <w:rStyle w:val="VerbatimChar"/>
           <w:b/>
         </w:rPr>
-        <w:t xml:space="preserve">generate rxb_2 = (_b[_cons] + pred_efeitos_aleat_re1) + _b[1.urban]*0 +_b[1,children]*0</w:t>
+        <w:t xml:space="preserve">generate rxb_2 = (_b[_cons] + pred_efeitos_aleat_re1) + _b[1.urban]*0</w:t>
+      </w:r>
+      <w:r>
+        <w:rPr>
+          <w:b/>
+        </w:rPr>
+        <w:t xml:space="preserve"> </w:t>
       </w:r>
     </w:p>
     <w:p>
@@ -7539,19 +7630,7 @@
             </m:e>
             <m:sub>
               <m:r>
-                <m:t>r</m:t>
-              </m:r>
-              <m:r>
-                <m:t>u</m:t>
-              </m:r>
-              <m:r>
-                <m:t>r</m:t>
-              </m:r>
-              <m:r>
-                <m:t>a</m:t>
-              </m:r>
-              <m:r>
-                <m:t>l</m:t>
+                <m:t>2</m:t>
               </m:r>
             </m:sub>
           </m:sSub>
@@ -7693,34 +7772,6 @@
           <m:r>
             <m:t>0</m:t>
           </m:r>
-          <m:r>
-            <m:t>+</m:t>
-          </m:r>
-          <m:sSub>
-            <m:e>
-              <m:acc>
-                <m:accPr>
-                  <m:chr m:val="̂"/>
-                </m:accPr>
-                <m:e>
-                  <m:r>
-                    <m:t>β</m:t>
-                  </m:r>
-                </m:e>
-              </m:acc>
-            </m:e>
-            <m:sub>
-              <m:r>
-                <m:t>3</m:t>
-              </m:r>
-            </m:sub>
-          </m:sSub>
-          <m:r>
-            <m:t>*</m:t>
-          </m:r>
-          <m:r>
-            <m:t>0</m:t>
-          </m:r>
         </m:oMath>
       </m:oMathPara>
     </w:p>
@@ -7766,29 +7817,6 @@
       </w:r>
       <w:r>
         <w:t xml:space="preserve">e mulheres que vivem no ambiente rural, não possuem filho e têm idade centrada na média, respectivamente</w:t>
-      </w:r>
-    </w:p>
-    <w:p>
-      <w:pPr>
-        <w:pStyle w:val="TextBody"/>
-      </w:pPr>
-      <w:r>
-        <w:rPr>
-          <w:rStyle w:val="VerbatimChar"/>
-        </w:rPr>
-        <w:t xml:space="preserve">rxb*</w:t>
-      </w:r>
-      <w:r>
-        <w:t xml:space="preserve"> </w:t>
-      </w:r>
-      <w:r>
-        <w:t xml:space="preserve">= estimação da parte constante do intercepto + parte aleatória do</w:t>
-      </w:r>
-      <w:r>
-        <w:t xml:space="preserve"> </w:t>
-      </w:r>
-      <w:r>
-        <w:t xml:space="preserve">intercepto + parte fixa da variável urban</w:t>
       </w:r>
     </w:p>
     <w:p>
@@ -8407,7 +8435,7 @@
         <w:t xml:space="preserve"> </w:t>
       </w:r>
       <w:r>
-        <w:t xml:space="preserve">mulheres no distrito</w:t>
+        <w:t xml:space="preserve">mulheres no</w:t>
       </w:r>
       <w:r>
         <w:t xml:space="preserve"> </w:t>
@@ -8417,6 +8445,9 @@
           <m:t>j</m:t>
         </m:r>
       </m:oMath>
+      <w:r>
+        <w:t xml:space="preserve">-ésimo distrito</w:t>
+      </w:r>
     </w:p>
     <w:p>
       <w:pPr>
@@ -8503,7 +8534,22 @@
         <w:t xml:space="preserve"> </w:t>
       </w:r>
       <w:r>
-        <w:t xml:space="preserve">é o efeito aleatório da variável urban cuja distribuição segue uma N(0,</w:t>
+        <w:t xml:space="preserve">é o efeito aleatório da variável</w:t>
+      </w:r>
+      <w:r>
+        <w:t xml:space="preserve"> </w:t>
+      </w:r>
+      <w:r>
+        <w:rPr>
+          <w:rStyle w:val="VerbatimChar"/>
+        </w:rPr>
+        <w:t xml:space="preserve">urban</w:t>
+      </w:r>
+      <w:r>
+        <w:t xml:space="preserve"> </w:t>
+      </w:r>
+      <w:r>
+        <w:t xml:space="preserve">cuja distribuição segue uma N(0,</w:t>
       </w:r>
       <m:oMath>
         <m:sSubSup>
@@ -8659,11 +8705,13 @@
         <w:t xml:space="preserve"> </w:t>
       </w:r>
       <w:r>
-        <w:t xml:space="preserve">são os efeitos fixos do modelo</w:t>
-      </w:r>
-      <w:r>
-        <w:t xml:space="preserve"> </w:t>
-      </w:r>
+        <w:t xml:space="preserve">são os efeitos fixos do modelo.</w:t>
+      </w:r>
+    </w:p>
+    <w:p>
+      <w:pPr>
+        <w:pStyle w:val="TextBody"/>
+      </w:pPr>
       <m:oMath>
         <m:sSub>
           <m:e>
@@ -8734,7 +8782,7 @@
       </w:r>
       <w:r>
         <w:rPr>
-          <w:i/>
+          <w:rStyle w:val="VerbatimChar"/>
         </w:rPr>
         <w:t xml:space="preserve">urban</w:t>
       </w:r>
@@ -8876,7 +8924,7 @@
         </m:sSubSup>
       </m:oMath>
       <w:r>
-        <w:t xml:space="preserve">)) e assume que todas as covariâncias (</w:t>
+        <w:t xml:space="preserve">) e assume que todas as covariâncias (</w:t>
       </w:r>
       <w:r>
         <w:t xml:space="preserve"> </w:t>
@@ -9352,9 +9400,6 @@
                     <m:r>
                       <m:t>)</m:t>
                     </m:r>
-                    <m:r>
-                      <m:t>)</m:t>
-                    </m:r>
                   </m:e>
                 </m:mr>
                 <m:mr>
@@ -9474,7 +9519,7 @@
         <w:pStyle w:val="TextBody"/>
       </w:pPr>
       <w:r>
-        <w:t xml:space="preserve">Para escolhar qual dos dois modelos deve ser usado é necessário realizar um teste no qual a hipótese nula seja:</w:t>
+        <w:t xml:space="preserve">Para escolhar qual dos dois modelos pode-se realizar um teste no qual a hipótese nula seja:</w:t>
       </w:r>
     </w:p>
     <w:p>
@@ -9780,7 +9825,7 @@
         <w:pStyle w:val="TextBody"/>
       </w:pPr>
       <w:r>
-        <w:t xml:space="preserve">O modelo agora inclui um coeficiente aleatórioem</w:t>
+        <w:t xml:space="preserve">O modelo agora inclui um coeficiente aleatório na variável</w:t>
       </w:r>
       <w:r>
         <w:t xml:space="preserve"> </w:t>
@@ -9789,7 +9834,7 @@
         <w:rPr>
           <w:rStyle w:val="VerbatimChar"/>
         </w:rPr>
-        <w:t xml:space="preserve">1.urban</w:t>
+        <w:t xml:space="preserve">urban</w:t>
       </w:r>
       <w:r>
         <w:t xml:space="preserve"> </w:t>
@@ -10055,20 +10100,12 @@
         <w:t xml:space="preserve"> </w:t>
       </w:r>
       <w:r>
-        <w:t xml:space="preserve">os cluster, ou seja, não há variação dentro ddo cluster.</w:t>
+        <w:t xml:space="preserve">os cluster, ou seja, não há variação dentro do cluster.</w:t>
       </w:r>
     </w:p>
     <w:p>
       <w:pPr>
         <w:pStyle w:val="FirstParagraph"/>
-      </w:pPr>
-      <w:r>
-        <w:t xml:space="preserve">A seguir, apresentamos a fórmula matemática da métrica para um modelo com intercepto aleatório</w:t>
-      </w:r>
-    </w:p>
-    <w:p>
-      <w:pPr>
-        <w:pStyle w:val="TextBody"/>
       </w:pPr>
       <m:oMathPara>
         <m:oMathParaPr>

</xml_diff>